<commit_message>
Added wording about 250 record window
</commit_message>
<xml_diff>
--- a/Documentation/LinqToServiceNowDocumentation.docx
+++ b/Documentation/LinqToServiceNowDocumentation.docx
@@ -1035,7 +1035,7 @@
           <v:shape id="_x0000_i1025" type="#_x0000_t75" style="width:468pt;height:94.5pt" o:ole="">
             <v:imagedata r:id="rId6" o:title=""/>
           </v:shape>
-          <o:OLEObject Type="Embed" ProgID="Word.OpenDocumentText.12" ShapeID="_x0000_i1025" DrawAspect="Content" ObjectID="_1449996044" r:id="rId7"/>
+          <o:OLEObject Type="Embed" ProgID="Word.OpenDocumentText.12" ShapeID="_x0000_i1025" DrawAspect="Content" ObjectID="_1449996642" r:id="rId7"/>
         </w:object>
       </w:r>
       <w:r>
@@ -1121,7 +1121,7 @@
           <v:shape id="_x0000_i1026" type="#_x0000_t75" style="width:468pt;height:138pt" o:ole="">
             <v:imagedata r:id="rId8" o:title=""/>
           </v:shape>
-          <o:OLEObject Type="Embed" ProgID="Word.OpenDocumentText.12" ShapeID="_x0000_i1026" DrawAspect="Content" ObjectID="_1449996045" r:id="rId9"/>
+          <o:OLEObject Type="Embed" ProgID="Word.OpenDocumentText.12" ShapeID="_x0000_i1026" DrawAspect="Content" ObjectID="_1449996643" r:id="rId9"/>
         </w:object>
       </w:r>
       <w:r>
@@ -1336,7 +1336,7 @@
           <v:shape id="_x0000_i1027" type="#_x0000_t75" style="width:468pt;height:207pt" o:ole="">
             <v:imagedata r:id="rId10" o:title=""/>
           </v:shape>
-          <o:OLEObject Type="Embed" ProgID="Word.OpenDocumentText.12" ShapeID="_x0000_i1027" DrawAspect="Content" ObjectID="_1449996046" r:id="rId11"/>
+          <o:OLEObject Type="Embed" ProgID="Word.OpenDocumentText.12" ShapeID="_x0000_i1027" DrawAspect="Content" ObjectID="_1449996644" r:id="rId11"/>
         </w:object>
       </w:r>
       <w:r>
@@ -1474,6 +1474,15 @@
         </w:rPr>
         <w:t>Neither the Glide library nor the SOAP web service allows you to limit the fields that are returned from a web service call. It is up to the developer to loop through the collection returned and decide which fields are desired and to perform any operations on them during the iteration.</w:t>
       </w:r>
+      <w:r>
+        <w:rPr>
+          <w:rFonts w:ascii="Arial" w:hAnsi="Arial" w:cs="Arial"/>
+          <w:color w:val="333333"/>
+          <w:sz w:val="21"/>
+          <w:szCs w:val="21"/>
+        </w:rPr>
+        <w:t xml:space="preserve"> Both the Glide library and the SOAP web service only return a total of 250 records per request and it is up to developer to make multiple requests to get all of the records that can be returned from a given query.</w:t>
+      </w:r>
     </w:p>
     <w:p>
       <w:pPr>
@@ -1521,8 +1530,37 @@
           <w:sz w:val="21"/>
           <w:szCs w:val="21"/>
         </w:rPr>
-        <w:t xml:space="preserve"> You can declare what you want returned and how you want it returned through Linq queries. Both lambda and query expressions are supported.</w:t>
-      </w:r>
+        <w:t xml:space="preserve"> You can declare what you want returned and how you want it returned through Linq queries. </w:t>
+      </w:r>
+      <w:r>
+        <w:rPr>
+          <w:rFonts w:ascii="Arial" w:hAnsi="Arial" w:cs="Arial"/>
+          <w:color w:val="333333"/>
+          <w:sz w:val="21"/>
+          <w:szCs w:val="21"/>
+        </w:rPr>
+        <w:t>LinqToServiceNow will take on the responsibility to get all of the records from ServiceNow through multiple web service calls.</w:t>
+      </w:r>
+      <w:r>
+        <w:rPr>
+          <w:rFonts w:ascii="Arial" w:hAnsi="Arial" w:cs="Arial"/>
+          <w:color w:val="333333"/>
+          <w:sz w:val="21"/>
+          <w:szCs w:val="21"/>
+        </w:rPr>
+        <w:t xml:space="preserve"> </w:t>
+      </w:r>
+      <w:r>
+        <w:rPr>
+          <w:rFonts w:ascii="Arial" w:hAnsi="Arial" w:cs="Arial"/>
+          <w:color w:val="333333"/>
+          <w:sz w:val="21"/>
+          <w:szCs w:val="21"/>
+        </w:rPr>
+        <w:t>Both lambda and query expressions are supported.</w:t>
+      </w:r>
+      <w:bookmarkStart w:id="5" w:name="_GoBack"/>
+      <w:bookmarkEnd w:id="5"/>
     </w:p>
     <w:p>
       <w:pPr>
@@ -1553,7 +1591,7 @@
           <w:szCs w:val="30"/>
         </w:rPr>
       </w:pPr>
-      <w:bookmarkStart w:id="5" w:name="_Toc376166323"/>
+      <w:bookmarkStart w:id="6" w:name="_Toc376166323"/>
       <w:r>
         <w:rPr>
           <w:rStyle w:val="mw-headline"/>
@@ -1565,7 +1603,7 @@
         </w:rPr>
         <w:t>How to use LinqToServiceNow to consume a ServiceNow Web Service</w:t>
       </w:r>
-      <w:bookmarkEnd w:id="5"/>
+      <w:bookmarkEnd w:id="6"/>
     </w:p>
     <w:p>
       <w:pPr>
@@ -1630,7 +1668,7 @@
           <w:szCs w:val="24"/>
         </w:rPr>
       </w:pPr>
-      <w:bookmarkStart w:id="6" w:name="_Toc376166324"/>
+      <w:bookmarkStart w:id="7" w:name="_Toc376166324"/>
       <w:r>
         <w:rPr>
           <w:rStyle w:val="mw-headline"/>
@@ -1642,7 +1680,7 @@
         </w:rPr>
         <w:t>Requirements</w:t>
       </w:r>
-      <w:bookmarkEnd w:id="6"/>
+      <w:bookmarkEnd w:id="7"/>
       <w:r>
         <w:rPr>
           <w:rFonts w:ascii="Arial" w:hAnsi="Arial" w:cs="Arial"/>
@@ -1706,7 +1744,7 @@
           <w:szCs w:val="24"/>
         </w:rPr>
       </w:pPr>
-      <w:bookmarkStart w:id="7" w:name="_Toc376166325"/>
+      <w:bookmarkStart w:id="8" w:name="_Toc376166325"/>
       <w:r>
         <w:rPr>
           <w:rStyle w:val="mw-headline"/>
@@ -1718,7 +1756,7 @@
         </w:rPr>
         <w:t>Using a Service Reference</w:t>
       </w:r>
-      <w:bookmarkEnd w:id="7"/>
+      <w:bookmarkEnd w:id="8"/>
       <w:r>
         <w:rPr>
           <w:rFonts w:ascii="Arial" w:hAnsi="Arial" w:cs="Arial"/>
@@ -2218,8 +2256,8 @@
         </w:rPr>
       </w:pPr>
     </w:p>
-    <w:bookmarkStart w:id="8" w:name="_MON_1449992177"/>
-    <w:bookmarkEnd w:id="8"/>
+    <w:bookmarkStart w:id="9" w:name="_MON_1449992177"/>
+    <w:bookmarkEnd w:id="9"/>
     <w:p>
       <w:pPr>
         <w:autoSpaceDE w:val="0"/>
@@ -2245,7 +2283,7 @@
           <v:shape id="_x0000_i1074" type="#_x0000_t75" style="width:468pt;height:89.25pt" o:ole="">
             <v:imagedata r:id="rId15" o:title=""/>
           </v:shape>
-          <o:OLEObject Type="Embed" ProgID="Word.OpenDocumentText.12" ShapeID="_x0000_i1074" DrawAspect="Content" ObjectID="_1449996047" r:id="rId16"/>
+          <o:OLEObject Type="Embed" ProgID="Word.OpenDocumentText.12" ShapeID="_x0000_i1074" DrawAspect="Content" ObjectID="_1449996645" r:id="rId16"/>
         </w:object>
       </w:r>
     </w:p>
@@ -2308,7 +2346,7 @@
           <v:shape id="_x0000_i1070" type="#_x0000_t75" style="width:468pt;height:31.5pt" o:ole="">
             <v:imagedata r:id="rId17" o:title=""/>
           </v:shape>
-          <o:OLEObject Type="Embed" ProgID="Word.OpenDocumentText.12" ShapeID="_x0000_i1070" DrawAspect="Content" ObjectID="_1449996048" r:id="rId18"/>
+          <o:OLEObject Type="Embed" ProgID="Word.OpenDocumentText.12" ShapeID="_x0000_i1070" DrawAspect="Content" ObjectID="_1449996646" r:id="rId18"/>
         </w:object>
       </w:r>
     </w:p>
@@ -2324,8 +2362,8 @@
         </w:rPr>
       </w:pPr>
     </w:p>
-    <w:bookmarkStart w:id="9" w:name="_MON_1449990981"/>
-    <w:bookmarkEnd w:id="9"/>
+    <w:bookmarkStart w:id="10" w:name="_MON_1449990981"/>
+    <w:bookmarkEnd w:id="10"/>
     <w:p>
       <w:pPr>
         <w:autoSpaceDE w:val="0"/>
@@ -2347,7 +2385,7 @@
           <v:shape id="_x0000_i1073" type="#_x0000_t75" style="width:468pt;height:31.5pt" o:ole="">
             <v:imagedata r:id="rId19" o:title=""/>
           </v:shape>
-          <o:OLEObject Type="Embed" ProgID="Word.OpenDocumentText.12" ShapeID="_x0000_i1073" DrawAspect="Content" ObjectID="_1449996049" r:id="rId20"/>
+          <o:OLEObject Type="Embed" ProgID="Word.OpenDocumentText.12" ShapeID="_x0000_i1073" DrawAspect="Content" ObjectID="_1449996647" r:id="rId20"/>
         </w:object>
       </w:r>
     </w:p>
@@ -2381,7 +2419,7 @@
           <w:szCs w:val="24"/>
         </w:rPr>
       </w:pPr>
-      <w:bookmarkStart w:id="10" w:name="_Toc376166326"/>
+      <w:bookmarkStart w:id="11" w:name="_Toc376166326"/>
       <w:r>
         <w:rPr>
           <w:rStyle w:val="mw-headline"/>
@@ -2393,7 +2431,7 @@
         </w:rPr>
         <w:t>Using a Web Reference</w:t>
       </w:r>
-      <w:bookmarkEnd w:id="10"/>
+      <w:bookmarkEnd w:id="11"/>
       <w:r>
         <w:rPr>
           <w:rStyle w:val="mw-headline"/>
@@ -3046,7 +3084,7 @@
           <v:shape id="_x0000_i1071" type="#_x0000_t75" style="width:468pt;height:40.5pt" o:ole="">
             <v:imagedata r:id="rId23" o:title=""/>
           </v:shape>
-          <o:OLEObject Type="Embed" ProgID="Word.OpenDocumentText.12" ShapeID="_x0000_i1071" DrawAspect="Content" ObjectID="_1449996050" r:id="rId24"/>
+          <o:OLEObject Type="Embed" ProgID="Word.OpenDocumentText.12" ShapeID="_x0000_i1071" DrawAspect="Content" ObjectID="_1449996648" r:id="rId24"/>
         </w:object>
       </w:r>
     </w:p>
@@ -3071,7 +3109,7 @@
           <v:shape id="_x0000_i1072" type="#_x0000_t75" style="width:468pt;height:31.5pt" o:ole="">
             <v:imagedata r:id="rId25" o:title=""/>
           </v:shape>
-          <o:OLEObject Type="Embed" ProgID="Word.OpenDocumentText.12" ShapeID="_x0000_i1072" DrawAspect="Content" ObjectID="_1449996051" r:id="rId26"/>
+          <o:OLEObject Type="Embed" ProgID="Word.OpenDocumentText.12" ShapeID="_x0000_i1072" DrawAspect="Content" ObjectID="_1449996649" r:id="rId26"/>
         </w:object>
       </w:r>
     </w:p>
@@ -3104,7 +3142,7 @@
           <w:vertAlign w:val="subscript"/>
         </w:rPr>
       </w:pPr>
-      <w:bookmarkStart w:id="11" w:name="_Toc376166327"/>
+      <w:bookmarkStart w:id="12" w:name="_Toc376166327"/>
       <w:r>
         <w:rPr>
           <w:rStyle w:val="mw-headline"/>
@@ -3116,7 +3154,7 @@
         </w:rPr>
         <w:t>Writing Linq Queries</w:t>
       </w:r>
-      <w:bookmarkEnd w:id="11"/>
+      <w:bookmarkEnd w:id="12"/>
       <w:r>
         <w:rPr>
           <w:rStyle w:val="mw-headline"/>
@@ -4065,8 +4103,6 @@
         </w:rPr>
         <w:t>e</w:t>
       </w:r>
-      <w:bookmarkStart w:id="12" w:name="_GoBack"/>
-      <w:bookmarkEnd w:id="12"/>
       <w:r>
         <w:rPr>
           <w:rFonts w:ascii="Arial" w:hAnsi="Arial" w:cs="Arial"/>
@@ -4123,7 +4159,7 @@
           <v:shape id="_x0000_i1028" type="#_x0000_t75" style="width:468pt;height:55.5pt" o:ole="">
             <v:imagedata r:id="rId27" o:title=""/>
           </v:shape>
-          <o:OLEObject Type="Embed" ProgID="Word.OpenDocumentText.12" ShapeID="_x0000_i1028" DrawAspect="Content" ObjectID="_1449996052" r:id="rId28"/>
+          <o:OLEObject Type="Embed" ProgID="Word.OpenDocumentText.12" ShapeID="_x0000_i1028" DrawAspect="Content" ObjectID="_1449996650" r:id="rId28"/>
         </w:object>
       </w:r>
     </w:p>
@@ -4144,7 +4180,7 @@
           <v:shape id="_x0000_i1029" type="#_x0000_t75" style="width:468pt;height:64.5pt" o:ole="">
             <v:imagedata r:id="rId29" o:title=""/>
           </v:shape>
-          <o:OLEObject Type="Embed" ProgID="Word.OpenDocumentText.12" ShapeID="_x0000_i1029" DrawAspect="Content" ObjectID="_1449996053" r:id="rId30"/>
+          <o:OLEObject Type="Embed" ProgID="Word.OpenDocumentText.12" ShapeID="_x0000_i1029" DrawAspect="Content" ObjectID="_1449996651" r:id="rId30"/>
         </w:object>
       </w:r>
     </w:p>
@@ -4169,7 +4205,7 @@
           <v:shape id="_x0000_i1030" type="#_x0000_t75" style="width:468pt;height:55.5pt" o:ole="">
             <v:imagedata r:id="rId31" o:title=""/>
           </v:shape>
-          <o:OLEObject Type="Embed" ProgID="Word.OpenDocumentText.12" ShapeID="_x0000_i1030" DrawAspect="Content" ObjectID="_1449996054" r:id="rId32"/>
+          <o:OLEObject Type="Embed" ProgID="Word.OpenDocumentText.12" ShapeID="_x0000_i1030" DrawAspect="Content" ObjectID="_1449996652" r:id="rId32"/>
         </w:object>
       </w:r>
     </w:p>
@@ -4190,7 +4226,7 @@
           <v:shape id="_x0000_i1031" type="#_x0000_t75" style="width:468pt;height:64.5pt" o:ole="">
             <v:imagedata r:id="rId33" o:title=""/>
           </v:shape>
-          <o:OLEObject Type="Embed" ProgID="Word.OpenDocumentText.12" ShapeID="_x0000_i1031" DrawAspect="Content" ObjectID="_1449996055" r:id="rId34"/>
+          <o:OLEObject Type="Embed" ProgID="Word.OpenDocumentText.12" ShapeID="_x0000_i1031" DrawAspect="Content" ObjectID="_1449996653" r:id="rId34"/>
         </w:object>
       </w:r>
     </w:p>
@@ -4215,7 +4251,7 @@
           <v:shape id="_x0000_i1032" type="#_x0000_t75" style="width:468pt;height:55.5pt" o:ole="">
             <v:imagedata r:id="rId35" o:title=""/>
           </v:shape>
-          <o:OLEObject Type="Embed" ProgID="Word.OpenDocumentText.12" ShapeID="_x0000_i1032" DrawAspect="Content" ObjectID="_1449996056" r:id="rId36"/>
+          <o:OLEObject Type="Embed" ProgID="Word.OpenDocumentText.12" ShapeID="_x0000_i1032" DrawAspect="Content" ObjectID="_1449996654" r:id="rId36"/>
         </w:object>
       </w:r>
     </w:p>
@@ -4236,7 +4272,7 @@
           <v:shape id="_x0000_i1033" type="#_x0000_t75" style="width:468pt;height:64.5pt" o:ole="">
             <v:imagedata r:id="rId37" o:title=""/>
           </v:shape>
-          <o:OLEObject Type="Embed" ProgID="Word.OpenDocumentText.12" ShapeID="_x0000_i1033" DrawAspect="Content" ObjectID="_1449996057" r:id="rId38"/>
+          <o:OLEObject Type="Embed" ProgID="Word.OpenDocumentText.12" ShapeID="_x0000_i1033" DrawAspect="Content" ObjectID="_1449996655" r:id="rId38"/>
         </w:object>
       </w:r>
     </w:p>
@@ -4261,7 +4297,7 @@
           <v:shape id="_x0000_i1034" type="#_x0000_t75" style="width:468pt;height:55.5pt" o:ole="">
             <v:imagedata r:id="rId39" o:title=""/>
           </v:shape>
-          <o:OLEObject Type="Embed" ProgID="Word.OpenDocumentText.12" ShapeID="_x0000_i1034" DrawAspect="Content" ObjectID="_1449996058" r:id="rId40"/>
+          <o:OLEObject Type="Embed" ProgID="Word.OpenDocumentText.12" ShapeID="_x0000_i1034" DrawAspect="Content" ObjectID="_1449996656" r:id="rId40"/>
         </w:object>
       </w:r>
     </w:p>
@@ -4276,7 +4312,7 @@
           <v:shape id="_x0000_i1035" type="#_x0000_t75" style="width:468pt;height:64.5pt" o:ole="">
             <v:imagedata r:id="rId41" o:title=""/>
           </v:shape>
-          <o:OLEObject Type="Embed" ProgID="Word.OpenDocumentText.12" ShapeID="_x0000_i1035" DrawAspect="Content" ObjectID="_1449996059" r:id="rId42"/>
+          <o:OLEObject Type="Embed" ProgID="Word.OpenDocumentText.12" ShapeID="_x0000_i1035" DrawAspect="Content" ObjectID="_1449996657" r:id="rId42"/>
         </w:object>
       </w:r>
     </w:p>
@@ -4302,7 +4338,7 @@
           <v:shape id="_x0000_i1036" type="#_x0000_t75" style="width:468pt;height:55.5pt" o:ole="">
             <v:imagedata r:id="rId43" o:title=""/>
           </v:shape>
-          <o:OLEObject Type="Embed" ProgID="Word.OpenDocumentText.12" ShapeID="_x0000_i1036" DrawAspect="Content" ObjectID="_1449996060" r:id="rId44"/>
+          <o:OLEObject Type="Embed" ProgID="Word.OpenDocumentText.12" ShapeID="_x0000_i1036" DrawAspect="Content" ObjectID="_1449996658" r:id="rId44"/>
         </w:object>
       </w:r>
     </w:p>
@@ -4323,7 +4359,7 @@
           <v:shape id="_x0000_i1037" type="#_x0000_t75" style="width:468pt;height:64.5pt" o:ole="">
             <v:imagedata r:id="rId45" o:title=""/>
           </v:shape>
-          <o:OLEObject Type="Embed" ProgID="Word.OpenDocumentText.12" ShapeID="_x0000_i1037" DrawAspect="Content" ObjectID="_1449996061" r:id="rId46"/>
+          <o:OLEObject Type="Embed" ProgID="Word.OpenDocumentText.12" ShapeID="_x0000_i1037" DrawAspect="Content" ObjectID="_1449996659" r:id="rId46"/>
         </w:object>
       </w:r>
     </w:p>
@@ -4348,7 +4384,7 @@
           <v:shape id="_x0000_i1038" type="#_x0000_t75" style="width:468pt;height:55.5pt" o:ole="">
             <v:imagedata r:id="rId47" o:title=""/>
           </v:shape>
-          <o:OLEObject Type="Embed" ProgID="Word.OpenDocumentText.12" ShapeID="_x0000_i1038" DrawAspect="Content" ObjectID="_1449996062" r:id="rId48"/>
+          <o:OLEObject Type="Embed" ProgID="Word.OpenDocumentText.12" ShapeID="_x0000_i1038" DrawAspect="Content" ObjectID="_1449996660" r:id="rId48"/>
         </w:object>
       </w:r>
     </w:p>
@@ -4369,7 +4405,7 @@
           <v:shape id="_x0000_i1039" type="#_x0000_t75" style="width:468pt;height:64.5pt" o:ole="">
             <v:imagedata r:id="rId49" o:title=""/>
           </v:shape>
-          <o:OLEObject Type="Embed" ProgID="Word.OpenDocumentText.12" ShapeID="_x0000_i1039" DrawAspect="Content" ObjectID="_1449996063" r:id="rId50"/>
+          <o:OLEObject Type="Embed" ProgID="Word.OpenDocumentText.12" ShapeID="_x0000_i1039" DrawAspect="Content" ObjectID="_1449996661" r:id="rId50"/>
         </w:object>
       </w:r>
     </w:p>
@@ -4394,7 +4430,7 @@
           <v:shape id="_x0000_i1040" type="#_x0000_t75" style="width:468pt;height:66.75pt" o:ole="">
             <v:imagedata r:id="rId51" o:title=""/>
           </v:shape>
-          <o:OLEObject Type="Embed" ProgID="Word.OpenDocumentText.12" ShapeID="_x0000_i1040" DrawAspect="Content" ObjectID="_1449996064" r:id="rId52"/>
+          <o:OLEObject Type="Embed" ProgID="Word.OpenDocumentText.12" ShapeID="_x0000_i1040" DrawAspect="Content" ObjectID="_1449996662" r:id="rId52"/>
         </w:object>
       </w:r>
     </w:p>
@@ -4415,7 +4451,7 @@
           <v:shape id="_x0000_i1069" type="#_x0000_t75" style="width:468pt;height:64.5pt" o:ole="">
             <v:imagedata r:id="rId53" o:title=""/>
           </v:shape>
-          <o:OLEObject Type="Embed" ProgID="Word.OpenDocumentText.12" ShapeID="_x0000_i1069" DrawAspect="Content" ObjectID="_1449996065" r:id="rId54"/>
+          <o:OLEObject Type="Embed" ProgID="Word.OpenDocumentText.12" ShapeID="_x0000_i1069" DrawAspect="Content" ObjectID="_1449996663" r:id="rId54"/>
         </w:object>
       </w:r>
     </w:p>
@@ -4454,7 +4490,7 @@
           <v:shape id="_x0000_i1041" type="#_x0000_t75" style="width:468pt;height:66.75pt" o:ole="">
             <v:imagedata r:id="rId55" o:title=""/>
           </v:shape>
-          <o:OLEObject Type="Embed" ProgID="Word.OpenDocumentText.12" ShapeID="_x0000_i1041" DrawAspect="Content" ObjectID="_1449996066" r:id="rId56"/>
+          <o:OLEObject Type="Embed" ProgID="Word.OpenDocumentText.12" ShapeID="_x0000_i1041" DrawAspect="Content" ObjectID="_1449996664" r:id="rId56"/>
         </w:object>
       </w:r>
     </w:p>
@@ -4475,7 +4511,7 @@
           <v:shape id="_x0000_i1042" type="#_x0000_t75" style="width:468pt;height:75.75pt" o:ole="">
             <v:imagedata r:id="rId57" o:title=""/>
           </v:shape>
-          <o:OLEObject Type="Embed" ProgID="Word.OpenDocumentText.12" ShapeID="_x0000_i1042" DrawAspect="Content" ObjectID="_1449996067" r:id="rId58"/>
+          <o:OLEObject Type="Embed" ProgID="Word.OpenDocumentText.12" ShapeID="_x0000_i1042" DrawAspect="Content" ObjectID="_1449996665" r:id="rId58"/>
         </w:object>
       </w:r>
     </w:p>
@@ -4544,7 +4580,7 @@
           <v:shape id="_x0000_i1043" type="#_x0000_t75" style="width:468pt;height:66.75pt" o:ole="">
             <v:imagedata r:id="rId59" o:title=""/>
           </v:shape>
-          <o:OLEObject Type="Embed" ProgID="Word.OpenDocumentText.12" ShapeID="_x0000_i1043" DrawAspect="Content" ObjectID="_1449996068" r:id="rId60"/>
+          <o:OLEObject Type="Embed" ProgID="Word.OpenDocumentText.12" ShapeID="_x0000_i1043" DrawAspect="Content" ObjectID="_1449996666" r:id="rId60"/>
         </w:object>
       </w:r>
       <w:bookmarkStart w:id="22" w:name="_MON_1449994238"/>
@@ -4560,7 +4596,7 @@
           <v:shape id="_x0000_i1075" type="#_x0000_t75" style="width:468pt;height:51pt" o:ole="">
             <v:imagedata r:id="rId61" o:title=""/>
           </v:shape>
-          <o:OLEObject Type="Embed" ProgID="Word.OpenDocumentText.12" ShapeID="_x0000_i1075" DrawAspect="Content" ObjectID="_1449996069" r:id="rId62"/>
+          <o:OLEObject Type="Embed" ProgID="Word.OpenDocumentText.12" ShapeID="_x0000_i1075" DrawAspect="Content" ObjectID="_1449996667" r:id="rId62"/>
         </w:object>
       </w:r>
     </w:p>
@@ -4585,7 +4621,7 @@
           <v:shape id="_x0000_i1044" type="#_x0000_t75" style="width:468pt;height:78pt" o:ole="">
             <v:imagedata r:id="rId63" o:title=""/>
           </v:shape>
-          <o:OLEObject Type="Embed" ProgID="Word.OpenDocumentText.12" ShapeID="_x0000_i1044" DrawAspect="Content" ObjectID="_1449996070" r:id="rId64"/>
+          <o:OLEObject Type="Embed" ProgID="Word.OpenDocumentText.12" ShapeID="_x0000_i1044" DrawAspect="Content" ObjectID="_1449996668" r:id="rId64"/>
         </w:object>
       </w:r>
     </w:p>
@@ -4606,7 +4642,7 @@
           <v:shape id="_x0000_i1045" type="#_x0000_t75" style="width:468pt;height:87pt" o:ole="">
             <v:imagedata r:id="rId65" o:title=""/>
           </v:shape>
-          <o:OLEObject Type="Embed" ProgID="Word.OpenDocumentText.12" ShapeID="_x0000_i1045" DrawAspect="Content" ObjectID="_1449996071" r:id="rId66"/>
+          <o:OLEObject Type="Embed" ProgID="Word.OpenDocumentText.12" ShapeID="_x0000_i1045" DrawAspect="Content" ObjectID="_1449996669" r:id="rId66"/>
         </w:object>
       </w:r>
     </w:p>
@@ -4631,7 +4667,7 @@
           <v:shape id="_x0000_i1046" type="#_x0000_t75" style="width:468pt;height:78pt" o:ole="">
             <v:imagedata r:id="rId67" o:title=""/>
           </v:shape>
-          <o:OLEObject Type="Embed" ProgID="Word.OpenDocumentText.12" ShapeID="_x0000_i1046" DrawAspect="Content" ObjectID="_1449996072" r:id="rId68"/>
+          <o:OLEObject Type="Embed" ProgID="Word.OpenDocumentText.12" ShapeID="_x0000_i1046" DrawAspect="Content" ObjectID="_1449996670" r:id="rId68"/>
         </w:object>
       </w:r>
     </w:p>
@@ -4652,7 +4688,7 @@
           <v:shape id="_x0000_i1047" type="#_x0000_t75" style="width:468pt;height:87pt" o:ole="">
             <v:imagedata r:id="rId69" o:title=""/>
           </v:shape>
-          <o:OLEObject Type="Embed" ProgID="Word.OpenDocumentText.12" ShapeID="_x0000_i1047" DrawAspect="Content" ObjectID="_1449996073" r:id="rId70"/>
+          <o:OLEObject Type="Embed" ProgID="Word.OpenDocumentText.12" ShapeID="_x0000_i1047" DrawAspect="Content" ObjectID="_1449996671" r:id="rId70"/>
         </w:object>
       </w:r>
     </w:p>
@@ -4725,7 +4761,7 @@
           <v:shape id="_x0000_i1048" type="#_x0000_t75" style="width:468pt;height:66.75pt" o:ole="">
             <v:imagedata r:id="rId71" o:title=""/>
           </v:shape>
-          <o:OLEObject Type="Embed" ProgID="Word.OpenDocumentText.12" ShapeID="_x0000_i1048" DrawAspect="Content" ObjectID="_1449996074" r:id="rId72"/>
+          <o:OLEObject Type="Embed" ProgID="Word.OpenDocumentText.12" ShapeID="_x0000_i1048" DrawAspect="Content" ObjectID="_1449996672" r:id="rId72"/>
         </w:object>
       </w:r>
     </w:p>
@@ -4751,7 +4787,7 @@
           <v:shape id="_x0000_i1049" type="#_x0000_t75" style="width:468pt;height:66.75pt" o:ole="">
             <v:imagedata r:id="rId73" o:title=""/>
           </v:shape>
-          <o:OLEObject Type="Embed" ProgID="Word.OpenDocumentText.12" ShapeID="_x0000_i1049" DrawAspect="Content" ObjectID="_1449996075" r:id="rId74"/>
+          <o:OLEObject Type="Embed" ProgID="Word.OpenDocumentText.12" ShapeID="_x0000_i1049" DrawAspect="Content" ObjectID="_1449996673" r:id="rId74"/>
         </w:object>
       </w:r>
     </w:p>
@@ -4772,7 +4808,7 @@
           <v:shape id="_x0000_i1050" type="#_x0000_t75" style="width:468pt;height:64.5pt" o:ole="">
             <v:imagedata r:id="rId75" o:title=""/>
           </v:shape>
-          <o:OLEObject Type="Embed" ProgID="Word.OpenDocumentText.12" ShapeID="_x0000_i1050" DrawAspect="Content" ObjectID="_1449996076" r:id="rId76"/>
+          <o:OLEObject Type="Embed" ProgID="Word.OpenDocumentText.12" ShapeID="_x0000_i1050" DrawAspect="Content" ObjectID="_1449996674" r:id="rId76"/>
         </w:object>
       </w:r>
     </w:p>
@@ -4797,7 +4833,7 @@
           <v:shape id="_x0000_i1051" type="#_x0000_t75" style="width:468pt;height:66.75pt" o:ole="">
             <v:imagedata r:id="rId77" o:title=""/>
           </v:shape>
-          <o:OLEObject Type="Embed" ProgID="Word.OpenDocumentText.12" ShapeID="_x0000_i1051" DrawAspect="Content" ObjectID="_1449996077" r:id="rId78"/>
+          <o:OLEObject Type="Embed" ProgID="Word.OpenDocumentText.12" ShapeID="_x0000_i1051" DrawAspect="Content" ObjectID="_1449996675" r:id="rId78"/>
         </w:object>
       </w:r>
     </w:p>
@@ -4818,7 +4854,7 @@
           <v:shape id="_x0000_i1052" type="#_x0000_t75" style="width:468pt;height:76.5pt" o:ole="">
             <v:imagedata r:id="rId79" o:title=""/>
           </v:shape>
-          <o:OLEObject Type="Embed" ProgID="Word.OpenDocumentText.12" ShapeID="_x0000_i1052" DrawAspect="Content" ObjectID="_1449996078" r:id="rId80"/>
+          <o:OLEObject Type="Embed" ProgID="Word.OpenDocumentText.12" ShapeID="_x0000_i1052" DrawAspect="Content" ObjectID="_1449996676" r:id="rId80"/>
         </w:object>
       </w:r>
     </w:p>
@@ -4843,7 +4879,7 @@
           <v:shape id="_x0000_i1053" type="#_x0000_t75" style="width:468pt;height:78pt" o:ole="">
             <v:imagedata r:id="rId81" o:title=""/>
           </v:shape>
-          <o:OLEObject Type="Embed" ProgID="Word.OpenDocumentText.12" ShapeID="_x0000_i1053" DrawAspect="Content" ObjectID="_1449996079" r:id="rId82"/>
+          <o:OLEObject Type="Embed" ProgID="Word.OpenDocumentText.12" ShapeID="_x0000_i1053" DrawAspect="Content" ObjectID="_1449996677" r:id="rId82"/>
         </w:object>
       </w:r>
     </w:p>
@@ -4865,7 +4901,7 @@
           <v:shape id="_x0000_i1054" type="#_x0000_t75" style="width:468pt;height:75.75pt" o:ole="">
             <v:imagedata r:id="rId83" o:title=""/>
           </v:shape>
-          <o:OLEObject Type="Embed" ProgID="Word.OpenDocumentText.12" ShapeID="_x0000_i1054" DrawAspect="Content" ObjectID="_1449996080" r:id="rId84"/>
+          <o:OLEObject Type="Embed" ProgID="Word.OpenDocumentText.12" ShapeID="_x0000_i1054" DrawAspect="Content" ObjectID="_1449996678" r:id="rId84"/>
         </w:object>
       </w:r>
     </w:p>
@@ -4890,7 +4926,7 @@
           <v:shape id="_x0000_i1055" type="#_x0000_t75" style="width:468pt;height:66.75pt" o:ole="">
             <v:imagedata r:id="rId85" o:title=""/>
           </v:shape>
-          <o:OLEObject Type="Embed" ProgID="Word.OpenDocumentText.12" ShapeID="_x0000_i1055" DrawAspect="Content" ObjectID="_1449996081" r:id="rId86"/>
+          <o:OLEObject Type="Embed" ProgID="Word.OpenDocumentText.12" ShapeID="_x0000_i1055" DrawAspect="Content" ObjectID="_1449996679" r:id="rId86"/>
         </w:object>
       </w:r>
     </w:p>
@@ -4911,7 +4947,7 @@
           <v:shape id="_x0000_i1056" type="#_x0000_t75" style="width:468pt;height:87pt" o:ole="">
             <v:imagedata r:id="rId87" o:title=""/>
           </v:shape>
-          <o:OLEObject Type="Embed" ProgID="Word.OpenDocumentText.12" ShapeID="_x0000_i1056" DrawAspect="Content" ObjectID="_1449996082" r:id="rId88"/>
+          <o:OLEObject Type="Embed" ProgID="Word.OpenDocumentText.12" ShapeID="_x0000_i1056" DrawAspect="Content" ObjectID="_1449996680" r:id="rId88"/>
         </w:object>
       </w:r>
     </w:p>
@@ -4936,7 +4972,7 @@
           <v:shape id="_x0000_i1057" type="#_x0000_t75" style="width:468pt;height:78pt" o:ole="">
             <v:imagedata r:id="rId89" o:title=""/>
           </v:shape>
-          <o:OLEObject Type="Embed" ProgID="Word.OpenDocumentText.12" ShapeID="_x0000_i1057" DrawAspect="Content" ObjectID="_1449996083" r:id="rId90"/>
+          <o:OLEObject Type="Embed" ProgID="Word.OpenDocumentText.12" ShapeID="_x0000_i1057" DrawAspect="Content" ObjectID="_1449996681" r:id="rId90"/>
         </w:object>
       </w:r>
     </w:p>
@@ -4957,7 +4993,7 @@
           <v:shape id="_x0000_i1058" type="#_x0000_t75" style="width:468pt;height:109.5pt" o:ole="">
             <v:imagedata r:id="rId91" o:title=""/>
           </v:shape>
-          <o:OLEObject Type="Embed" ProgID="Word.OpenDocumentText.12" ShapeID="_x0000_i1058" DrawAspect="Content" ObjectID="_1449996084" r:id="rId92"/>
+          <o:OLEObject Type="Embed" ProgID="Word.OpenDocumentText.12" ShapeID="_x0000_i1058" DrawAspect="Content" ObjectID="_1449996682" r:id="rId92"/>
         </w:object>
       </w:r>
     </w:p>
@@ -4974,7 +5010,7 @@
           <v:shape id="_x0000_i1059" type="#_x0000_t75" style="width:468pt;height:78pt" o:ole="">
             <v:imagedata r:id="rId93" o:title=""/>
           </v:shape>
-          <o:OLEObject Type="Embed" ProgID="Word.OpenDocumentText.12" ShapeID="_x0000_i1059" DrawAspect="Content" ObjectID="_1449996085" r:id="rId94"/>
+          <o:OLEObject Type="Embed" ProgID="Word.OpenDocumentText.12" ShapeID="_x0000_i1059" DrawAspect="Content" ObjectID="_1449996683" r:id="rId94"/>
         </w:object>
       </w:r>
     </w:p>
@@ -4989,7 +5025,7 @@
           <v:shape id="_x0000_i1060" type="#_x0000_t75" style="width:468pt;height:120pt" o:ole="">
             <v:imagedata r:id="rId95" o:title=""/>
           </v:shape>
-          <o:OLEObject Type="Embed" ProgID="Word.OpenDocumentText.12" ShapeID="_x0000_i1060" DrawAspect="Content" ObjectID="_1449996086" r:id="rId96"/>
+          <o:OLEObject Type="Embed" ProgID="Word.OpenDocumentText.12" ShapeID="_x0000_i1060" DrawAspect="Content" ObjectID="_1449996684" r:id="rId96"/>
         </w:object>
       </w:r>
     </w:p>
@@ -5012,7 +5048,7 @@
           <v:shape id="_x0000_i1061" type="#_x0000_t75" style="width:468pt;height:55.5pt" o:ole="">
             <v:imagedata r:id="rId97" o:title=""/>
           </v:shape>
-          <o:OLEObject Type="Embed" ProgID="Word.OpenDocumentText.12" ShapeID="_x0000_i1061" DrawAspect="Content" ObjectID="_1449996087" r:id="rId98"/>
+          <o:OLEObject Type="Embed" ProgID="Word.OpenDocumentText.12" ShapeID="_x0000_i1061" DrawAspect="Content" ObjectID="_1449996685" r:id="rId98"/>
         </w:object>
       </w:r>
     </w:p>
@@ -5027,7 +5063,7 @@
           <v:shape id="_x0000_i1062" type="#_x0000_t75" style="width:468pt;height:64.5pt" o:ole="">
             <v:imagedata r:id="rId99" o:title=""/>
           </v:shape>
-          <o:OLEObject Type="Embed" ProgID="Word.OpenDocumentText.12" ShapeID="_x0000_i1062" DrawAspect="Content" ObjectID="_1449996088" r:id="rId100"/>
+          <o:OLEObject Type="Embed" ProgID="Word.OpenDocumentText.12" ShapeID="_x0000_i1062" DrawAspect="Content" ObjectID="_1449996686" r:id="rId100"/>
         </w:object>
       </w:r>
     </w:p>
@@ -5051,7 +5087,7 @@
           <v:shape id="_x0000_i1063" type="#_x0000_t75" style="width:468pt;height:66.75pt" o:ole="">
             <v:imagedata r:id="rId101" o:title=""/>
           </v:shape>
-          <o:OLEObject Type="Embed" ProgID="Word.OpenDocumentText.12" ShapeID="_x0000_i1063" DrawAspect="Content" ObjectID="_1449996089" r:id="rId102"/>
+          <o:OLEObject Type="Embed" ProgID="Word.OpenDocumentText.12" ShapeID="_x0000_i1063" DrawAspect="Content" ObjectID="_1449996687" r:id="rId102"/>
         </w:object>
       </w:r>
     </w:p>
@@ -5066,7 +5102,7 @@
           <v:shape id="_x0000_i1064" type="#_x0000_t75" style="width:468pt;height:65.25pt" o:ole="">
             <v:imagedata r:id="rId103" o:title=""/>
           </v:shape>
-          <o:OLEObject Type="Embed" ProgID="Word.OpenDocumentText.12" ShapeID="_x0000_i1064" DrawAspect="Content" ObjectID="_1449996090" r:id="rId104"/>
+          <o:OLEObject Type="Embed" ProgID="Word.OpenDocumentText.12" ShapeID="_x0000_i1064" DrawAspect="Content" ObjectID="_1449996688" r:id="rId104"/>
         </w:object>
       </w:r>
     </w:p>
@@ -5084,7 +5120,7 @@
           <v:shape id="_x0000_i1065" type="#_x0000_t75" style="width:468pt;height:66.75pt" o:ole="">
             <v:imagedata r:id="rId105" o:title=""/>
           </v:shape>
-          <o:OLEObject Type="Embed" ProgID="Word.OpenDocumentText.12" ShapeID="_x0000_i1065" DrawAspect="Content" ObjectID="_1449996091" r:id="rId106"/>
+          <o:OLEObject Type="Embed" ProgID="Word.OpenDocumentText.12" ShapeID="_x0000_i1065" DrawAspect="Content" ObjectID="_1449996689" r:id="rId106"/>
         </w:object>
       </w:r>
     </w:p>
@@ -5094,7 +5130,7 @@
           <v:shape id="_x0000_i1066" type="#_x0000_t75" style="width:468pt;height:78pt" o:ole="">
             <v:imagedata r:id="rId107" o:title=""/>
           </v:shape>
-          <o:OLEObject Type="Embed" ProgID="Word.OpenDocumentText.12" ShapeID="_x0000_i1066" DrawAspect="Content" ObjectID="_1449996092" r:id="rId108"/>
+          <o:OLEObject Type="Embed" ProgID="Word.OpenDocumentText.12" ShapeID="_x0000_i1066" DrawAspect="Content" ObjectID="_1449996690" r:id="rId108"/>
         </w:object>
       </w:r>
     </w:p>
@@ -5162,7 +5198,7 @@
           <v:shape id="_x0000_i1067" type="#_x0000_t75" style="width:468pt;height:75.75pt" o:ole="">
             <v:imagedata r:id="rId109" o:title=""/>
           </v:shape>
-          <o:OLEObject Type="Embed" ProgID="Word.OpenDocumentText.12" ShapeID="_x0000_i1067" DrawAspect="Content" ObjectID="_1449996093" r:id="rId110"/>
+          <o:OLEObject Type="Embed" ProgID="Word.OpenDocumentText.12" ShapeID="_x0000_i1067" DrawAspect="Content" ObjectID="_1449996691" r:id="rId110"/>
         </w:object>
       </w:r>
     </w:p>
@@ -5180,7 +5216,7 @@
           <v:shape id="_x0000_i1068" type="#_x0000_t75" style="width:468pt;height:78pt" o:ole="">
             <v:imagedata r:id="rId111" o:title=""/>
           </v:shape>
-          <o:OLEObject Type="Embed" ProgID="Word.OpenDocumentText.12" ShapeID="_x0000_i1068" DrawAspect="Content" ObjectID="_1449996094" r:id="rId112"/>
+          <o:OLEObject Type="Embed" ProgID="Word.OpenDocumentText.12" ShapeID="_x0000_i1068" DrawAspect="Content" ObjectID="_1449996692" r:id="rId112"/>
         </w:object>
       </w:r>
     </w:p>
@@ -6651,7 +6687,7 @@
 </file>
 
 <file path=customXml/itemProps1.xml><?xml version="1.0" encoding="utf-8"?>
-<ds:datastoreItem xmlns:ds="http://schemas.openxmlformats.org/officeDocument/2006/customXml" ds:itemID="{CD89311F-2D84-4E67-98B3-1734B2ADAB61}">
+<ds:datastoreItem xmlns:ds="http://schemas.openxmlformats.org/officeDocument/2006/customXml" ds:itemID="{D4263067-78AF-495A-8D0A-618FFA1E1881}">
   <ds:schemaRefs>
     <ds:schemaRef ds:uri="http://schemas.openxmlformats.org/officeDocument/2006/bibliography"/>
   </ds:schemaRefs>

</xml_diff>

<commit_message>
Update to include credentials and authorization
</commit_message>
<xml_diff>
--- a/Documentation/LinqToServiceNowDocumentation.docx
+++ b/Documentation/LinqToServiceNowDocumentation.docx
@@ -1035,7 +1035,7 @@
           <v:shape id="_x0000_i1025" type="#_x0000_t75" style="width:468pt;height:94.5pt" o:ole="">
             <v:imagedata r:id="rId6" o:title=""/>
           </v:shape>
-          <o:OLEObject Type="Embed" ProgID="Word.OpenDocumentText.12" ShapeID="_x0000_i1025" DrawAspect="Content" ObjectID="_1449996642" r:id="rId7"/>
+          <o:OLEObject Type="Embed" ProgID="Word.OpenDocumentText.12" ShapeID="_x0000_i1025" DrawAspect="Content" ObjectID="_1451974424" r:id="rId7"/>
         </w:object>
       </w:r>
       <w:r>
@@ -1121,7 +1121,7 @@
           <v:shape id="_x0000_i1026" type="#_x0000_t75" style="width:468pt;height:138pt" o:ole="">
             <v:imagedata r:id="rId8" o:title=""/>
           </v:shape>
-          <o:OLEObject Type="Embed" ProgID="Word.OpenDocumentText.12" ShapeID="_x0000_i1026" DrawAspect="Content" ObjectID="_1449996643" r:id="rId9"/>
+          <o:OLEObject Type="Embed" ProgID="Word.OpenDocumentText.12" ShapeID="_x0000_i1026" DrawAspect="Content" ObjectID="_1451974425" r:id="rId9"/>
         </w:object>
       </w:r>
       <w:r>
@@ -1336,7 +1336,7 @@
           <v:shape id="_x0000_i1027" type="#_x0000_t75" style="width:468pt;height:207pt" o:ole="">
             <v:imagedata r:id="rId10" o:title=""/>
           </v:shape>
-          <o:OLEObject Type="Embed" ProgID="Word.OpenDocumentText.12" ShapeID="_x0000_i1027" DrawAspect="Content" ObjectID="_1449996644" r:id="rId11"/>
+          <o:OLEObject Type="Embed" ProgID="Word.OpenDocumentText.12" ShapeID="_x0000_i1027" DrawAspect="Content" ObjectID="_1451974426" r:id="rId11"/>
         </w:object>
       </w:r>
       <w:r>
@@ -1548,19 +1548,8 @@
           <w:sz w:val="21"/>
           <w:szCs w:val="21"/>
         </w:rPr>
-        <w:t xml:space="preserve"> </w:t>
-      </w:r>
-      <w:r>
-        <w:rPr>
-          <w:rFonts w:ascii="Arial" w:hAnsi="Arial" w:cs="Arial"/>
-          <w:color w:val="333333"/>
-          <w:sz w:val="21"/>
-          <w:szCs w:val="21"/>
-        </w:rPr>
-        <w:t>Both lambda and query expressions are supported.</w:t>
-      </w:r>
-      <w:bookmarkStart w:id="5" w:name="_GoBack"/>
-      <w:bookmarkEnd w:id="5"/>
+        <w:t xml:space="preserve"> Both lambda and query expressions are supported.</w:t>
+      </w:r>
     </w:p>
     <w:p>
       <w:pPr>
@@ -1591,7 +1580,7 @@
           <w:szCs w:val="30"/>
         </w:rPr>
       </w:pPr>
-      <w:bookmarkStart w:id="6" w:name="_Toc376166323"/>
+      <w:bookmarkStart w:id="5" w:name="_Toc376166323"/>
       <w:r>
         <w:rPr>
           <w:rStyle w:val="mw-headline"/>
@@ -1603,7 +1592,7 @@
         </w:rPr>
         <w:t>How to use LinqToServiceNow to consume a ServiceNow Web Service</w:t>
       </w:r>
-      <w:bookmarkEnd w:id="6"/>
+      <w:bookmarkEnd w:id="5"/>
     </w:p>
     <w:p>
       <w:pPr>
@@ -1668,7 +1657,7 @@
           <w:szCs w:val="24"/>
         </w:rPr>
       </w:pPr>
-      <w:bookmarkStart w:id="7" w:name="_Toc376166324"/>
+      <w:bookmarkStart w:id="6" w:name="_Toc376166324"/>
       <w:r>
         <w:rPr>
           <w:rStyle w:val="mw-headline"/>
@@ -1680,7 +1669,7 @@
         </w:rPr>
         <w:t>Requirements</w:t>
       </w:r>
-      <w:bookmarkEnd w:id="7"/>
+      <w:bookmarkEnd w:id="6"/>
       <w:r>
         <w:rPr>
           <w:rFonts w:ascii="Arial" w:hAnsi="Arial" w:cs="Arial"/>
@@ -1744,7 +1733,7 @@
           <w:szCs w:val="24"/>
         </w:rPr>
       </w:pPr>
-      <w:bookmarkStart w:id="8" w:name="_Toc376166325"/>
+      <w:bookmarkStart w:id="7" w:name="_Toc376166325"/>
       <w:r>
         <w:rPr>
           <w:rStyle w:val="mw-headline"/>
@@ -1756,7 +1745,7 @@
         </w:rPr>
         <w:t>Using a Service Reference</w:t>
       </w:r>
-      <w:bookmarkEnd w:id="8"/>
+      <w:bookmarkEnd w:id="7"/>
       <w:r>
         <w:rPr>
           <w:rFonts w:ascii="Arial" w:hAnsi="Arial" w:cs="Arial"/>
@@ -2020,37 +2009,7 @@
           <w:szCs w:val="21"/>
           <w:shd w:val="clear" w:color="auto" w:fill="FFFFFF"/>
         </w:rPr>
-        <w:t xml:space="preserve">and name the </w:t>
-      </w:r>
-      <w:r>
-        <w:rPr>
-          <w:rFonts w:ascii="Arial" w:hAnsi="Arial" w:cs="Arial"/>
-          <w:color w:val="333333"/>
-          <w:sz w:val="21"/>
-          <w:szCs w:val="21"/>
-          <w:shd w:val="clear" w:color="auto" w:fill="FFFFFF"/>
-        </w:rPr>
-        <w:t>service</w:t>
-      </w:r>
-      <w:r>
-        <w:rPr>
-          <w:rFonts w:ascii="Arial" w:hAnsi="Arial" w:cs="Arial"/>
-          <w:color w:val="333333"/>
-          <w:sz w:val="21"/>
-          <w:szCs w:val="21"/>
-          <w:shd w:val="clear" w:color="auto" w:fill="FFFFFF"/>
-        </w:rPr>
-        <w:t xml:space="preserve"> reference, 'Computer</w:t>
-      </w:r>
-      <w:r>
-        <w:rPr>
-          <w:rFonts w:ascii="Arial" w:hAnsi="Arial" w:cs="Arial"/>
-          <w:color w:val="333333"/>
-          <w:sz w:val="21"/>
-          <w:szCs w:val="21"/>
-          <w:shd w:val="clear" w:color="auto" w:fill="FFFFFF"/>
-        </w:rPr>
-        <w:t>'.</w:t>
+        <w:t>and name the service reference, 'Computer'.</w:t>
       </w:r>
       <w:r>
         <w:rPr>
@@ -2256,8 +2215,8 @@
         </w:rPr>
       </w:pPr>
     </w:p>
-    <w:bookmarkStart w:id="9" w:name="_MON_1449992177"/>
-    <w:bookmarkEnd w:id="9"/>
+    <w:bookmarkStart w:id="8" w:name="_MON_1449992177"/>
+    <w:bookmarkEnd w:id="8"/>
     <w:p>
       <w:pPr>
         <w:autoSpaceDE w:val="0"/>
@@ -2280,10 +2239,10 @@
           <w:shd w:val="clear" w:color="auto" w:fill="FFFFFF"/>
         </w:rPr>
         <w:object w:dxaOrig="9360" w:dyaOrig="1785">
-          <v:shape id="_x0000_i1074" type="#_x0000_t75" style="width:468pt;height:89.25pt" o:ole="">
+          <v:shape id="_x0000_i1028" type="#_x0000_t75" style="width:468pt;height:89.25pt" o:ole="">
             <v:imagedata r:id="rId15" o:title=""/>
           </v:shape>
-          <o:OLEObject Type="Embed" ProgID="Word.OpenDocumentText.12" ShapeID="_x0000_i1074" DrawAspect="Content" ObjectID="_1449996645" r:id="rId16"/>
+          <o:OLEObject Type="Embed" ProgID="Word.OpenDocumentText.12" ShapeID="_x0000_i1028" DrawAspect="Content" ObjectID="_1451974427" r:id="rId16"/>
         </w:object>
       </w:r>
     </w:p>
@@ -2343,10 +2302,10 @@
           <w:vertAlign w:val="subscript"/>
         </w:rPr>
         <w:object w:dxaOrig="9360" w:dyaOrig="632">
-          <v:shape id="_x0000_i1070" type="#_x0000_t75" style="width:468pt;height:31.5pt" o:ole="">
+          <v:shape id="_x0000_i1029" type="#_x0000_t75" style="width:468pt;height:31.5pt" o:ole="">
             <v:imagedata r:id="rId17" o:title=""/>
           </v:shape>
-          <o:OLEObject Type="Embed" ProgID="Word.OpenDocumentText.12" ShapeID="_x0000_i1070" DrawAspect="Content" ObjectID="_1449996646" r:id="rId18"/>
+          <o:OLEObject Type="Embed" ProgID="Word.OpenDocumentText.12" ShapeID="_x0000_i1029" DrawAspect="Content" ObjectID="_1451974428" r:id="rId18"/>
         </w:object>
       </w:r>
     </w:p>
@@ -2362,8 +2321,8 @@
         </w:rPr>
       </w:pPr>
     </w:p>
-    <w:bookmarkStart w:id="10" w:name="_MON_1449990981"/>
-    <w:bookmarkEnd w:id="10"/>
+    <w:bookmarkStart w:id="9" w:name="_MON_1449990981"/>
+    <w:bookmarkEnd w:id="9"/>
     <w:p>
       <w:pPr>
         <w:autoSpaceDE w:val="0"/>
@@ -2382,10 +2341,10 @@
           <w:vertAlign w:val="subscript"/>
         </w:rPr>
         <w:object w:dxaOrig="9360" w:dyaOrig="632">
-          <v:shape id="_x0000_i1073" type="#_x0000_t75" style="width:468pt;height:31.5pt" o:ole="">
+          <v:shape id="_x0000_i1030" type="#_x0000_t75" style="width:468pt;height:31.5pt" o:ole="">
             <v:imagedata r:id="rId19" o:title=""/>
           </v:shape>
-          <o:OLEObject Type="Embed" ProgID="Word.OpenDocumentText.12" ShapeID="_x0000_i1073" DrawAspect="Content" ObjectID="_1449996647" r:id="rId20"/>
+          <o:OLEObject Type="Embed" ProgID="Word.OpenDocumentText.12" ShapeID="_x0000_i1030" DrawAspect="Content" ObjectID="_1451974429" r:id="rId20"/>
         </w:object>
       </w:r>
     </w:p>
@@ -2402,6 +2361,77 @@
           <w:shd w:val="clear" w:color="auto" w:fill="FFFFFF"/>
         </w:rPr>
       </w:pPr>
+    </w:p>
+    <w:p>
+      <w:pPr>
+        <w:autoSpaceDE w:val="0"/>
+        <w:autoSpaceDN w:val="0"/>
+        <w:adjustRightInd w:val="0"/>
+        <w:rPr>
+          <w:rFonts w:ascii="Arial" w:hAnsi="Arial" w:cs="Arial"/>
+          <w:color w:val="333333"/>
+          <w:sz w:val="21"/>
+          <w:szCs w:val="21"/>
+          <w:shd w:val="clear" w:color="auto" w:fill="FFFFFF"/>
+        </w:rPr>
+      </w:pPr>
+      <w:r>
+        <w:rPr>
+          <w:rFonts w:ascii="Arial" w:hAnsi="Arial" w:cs="Arial"/>
+          <w:color w:val="333333"/>
+          <w:sz w:val="21"/>
+          <w:szCs w:val="21"/>
+          <w:shd w:val="clear" w:color="auto" w:fill="FFFFFF"/>
+        </w:rPr>
+        <w:t>If your ServiceNow web service requires authorization, you may pass in an instance of System.Net.NetworkCredential to the ServiceNowRepository constructor:</w:t>
+      </w:r>
+    </w:p>
+    <w:p>
+      <w:pPr>
+        <w:autoSpaceDE w:val="0"/>
+        <w:autoSpaceDN w:val="0"/>
+        <w:adjustRightInd w:val="0"/>
+        <w:rPr>
+          <w:rFonts w:ascii="Arial" w:hAnsi="Arial" w:cs="Arial"/>
+          <w:color w:val="333333"/>
+          <w:sz w:val="18"/>
+          <w:szCs w:val="18"/>
+          <w:shd w:val="clear" w:color="auto" w:fill="FFFFFF"/>
+        </w:rPr>
+      </w:pPr>
+    </w:p>
+    <w:bookmarkStart w:id="10" w:name="_MON_1451973892"/>
+    <w:bookmarkEnd w:id="10"/>
+    <w:p>
+      <w:pPr>
+        <w:autoSpaceDE w:val="0"/>
+        <w:autoSpaceDN w:val="0"/>
+        <w:adjustRightInd w:val="0"/>
+        <w:rPr>
+          <w:rFonts w:ascii="Arial" w:hAnsi="Arial" w:cs="Arial"/>
+          <w:color w:val="333333"/>
+          <w:sz w:val="18"/>
+          <w:szCs w:val="18"/>
+          <w:shd w:val="clear" w:color="auto" w:fill="FFFFFF"/>
+        </w:rPr>
+      </w:pPr>
+      <w:r>
+        <w:rPr>
+          <w:rFonts w:ascii="Arial" w:hAnsi="Arial" w:cs="Arial"/>
+          <w:color w:val="333333"/>
+          <w:sz w:val="18"/>
+          <w:szCs w:val="18"/>
+          <w:shd w:val="clear" w:color="auto" w:fill="FFFFFF"/>
+        </w:rPr>
+        <w:object w:dxaOrig="9360" w:dyaOrig="1230">
+          <v:shape id="_x0000_i1076" type="#_x0000_t75" style="width:468pt;height:61.5pt" o:ole="">
+            <v:imagedata r:id="rId21" o:title=""/>
+          </v:shape>
+          <o:OLEObject Type="Embed" ProgID="Word.OpenDocumentText.12" ShapeID="_x0000_i1076" DrawAspect="Content" ObjectID="_1451974430" r:id="rId22"/>
+        </w:object>
+      </w:r>
+      <w:bookmarkStart w:id="11" w:name="_GoBack"/>
+      <w:bookmarkEnd w:id="11"/>
     </w:p>
     <w:p>
       <w:pPr>
@@ -2419,7 +2449,7 @@
           <w:szCs w:val="24"/>
         </w:rPr>
       </w:pPr>
-      <w:bookmarkStart w:id="11" w:name="_Toc376166326"/>
+      <w:bookmarkStart w:id="12" w:name="_Toc376166326"/>
       <w:r>
         <w:rPr>
           <w:rStyle w:val="mw-headline"/>
@@ -2431,7 +2461,7 @@
         </w:rPr>
         <w:t>Using a Web Reference</w:t>
       </w:r>
-      <w:bookmarkEnd w:id="11"/>
+      <w:bookmarkEnd w:id="12"/>
       <w:r>
         <w:rPr>
           <w:rStyle w:val="mw-headline"/>
@@ -2505,6 +2535,7 @@
         <w:rPr>
           <w:noProof/>
         </w:rPr>
+        <w:lastRenderedPageBreak/>
         <w:drawing>
           <wp:inline distT="0" distB="0" distL="0" distR="0" wp14:anchorId="0D9FA051" wp14:editId="3FD5FAF3">
             <wp:extent cx="1476375" cy="2667000"/>
@@ -2614,7 +2645,6 @@
         <w:rPr>
           <w:noProof/>
         </w:rPr>
-        <w:lastRenderedPageBreak/>
         <w:drawing>
           <wp:inline distT="0" distB="0" distL="0" distR="0" wp14:anchorId="2A0CFE2A" wp14:editId="4F7F4A47">
             <wp:extent cx="2228850" cy="1781175"/>
@@ -2744,7 +2774,7 @@
                     <pic:cNvPicPr/>
                   </pic:nvPicPr>
                   <pic:blipFill rotWithShape="1">
-                    <a:blip r:embed="rId21"/>
+                    <a:blip r:embed="rId23"/>
                     <a:srcRect l="31250" t="15898" r="31409" b="20513"/>
                     <a:stretch/>
                   </pic:blipFill>
@@ -2841,6 +2871,7 @@
         <w:rPr>
           <w:noProof/>
         </w:rPr>
+        <w:lastRenderedPageBreak/>
         <w:drawing>
           <wp:inline distT="0" distB="0" distL="0" distR="0" wp14:anchorId="5D3B3649" wp14:editId="439E7DF0">
             <wp:extent cx="2886075" cy="2000250"/>
@@ -2857,7 +2888,7 @@
                     <pic:cNvPicPr/>
                   </pic:nvPicPr>
                   <pic:blipFill rotWithShape="1">
-                    <a:blip r:embed="rId22"/>
+                    <a:blip r:embed="rId24"/>
                     <a:srcRect l="23323" t="14395" r="28274" b="31621"/>
                     <a:stretch/>
                   </pic:blipFill>
@@ -3081,35 +3112,10 @@
           <w:vertAlign w:val="subscript"/>
         </w:rPr>
         <w:object w:dxaOrig="9360" w:dyaOrig="809">
-          <v:shape id="_x0000_i1071" type="#_x0000_t75" style="width:468pt;height:40.5pt" o:ole="">
-            <v:imagedata r:id="rId23" o:title=""/>
-          </v:shape>
-          <o:OLEObject Type="Embed" ProgID="Word.OpenDocumentText.12" ShapeID="_x0000_i1071" DrawAspect="Content" ObjectID="_1449996648" r:id="rId24"/>
-        </w:object>
-      </w:r>
-    </w:p>
-    <w:p>
-      <w:pPr>
-        <w:autoSpaceDE w:val="0"/>
-        <w:autoSpaceDN w:val="0"/>
-        <w:adjustRightInd w:val="0"/>
-        <w:rPr>
-          <w:rFonts w:ascii="Arial" w:hAnsi="Arial" w:cs="Arial"/>
-          <w:color w:val="000000"/>
-          <w:vertAlign w:val="subscript"/>
-        </w:rPr>
-      </w:pPr>
-      <w:r>
-        <w:rPr>
-          <w:rFonts w:ascii="Arial" w:hAnsi="Arial" w:cs="Arial"/>
-          <w:color w:val="000000"/>
-          <w:vertAlign w:val="subscript"/>
-        </w:rPr>
-        <w:object w:dxaOrig="9360" w:dyaOrig="632">
-          <v:shape id="_x0000_i1072" type="#_x0000_t75" style="width:468pt;height:31.5pt" o:ole="">
+          <v:shape id="_x0000_i1031" type="#_x0000_t75" style="width:468pt;height:40.5pt" o:ole="">
             <v:imagedata r:id="rId25" o:title=""/>
           </v:shape>
-          <o:OLEObject Type="Embed" ProgID="Word.OpenDocumentText.12" ShapeID="_x0000_i1072" DrawAspect="Content" ObjectID="_1449996649" r:id="rId26"/>
+          <o:OLEObject Type="Embed" ProgID="Word.OpenDocumentText.12" ShapeID="_x0000_i1031" DrawAspect="Content" ObjectID="_1451974431" r:id="rId26"/>
         </w:object>
       </w:r>
     </w:p>
@@ -3119,6 +3125,31 @@
         <w:autoSpaceDN w:val="0"/>
         <w:adjustRightInd w:val="0"/>
         <w:rPr>
+          <w:rFonts w:ascii="Arial" w:hAnsi="Arial" w:cs="Arial"/>
+          <w:color w:val="000000"/>
+          <w:vertAlign w:val="subscript"/>
+        </w:rPr>
+      </w:pPr>
+      <w:r>
+        <w:rPr>
+          <w:rFonts w:ascii="Arial" w:hAnsi="Arial" w:cs="Arial"/>
+          <w:color w:val="000000"/>
+          <w:vertAlign w:val="subscript"/>
+        </w:rPr>
+        <w:object w:dxaOrig="9360" w:dyaOrig="632">
+          <v:shape id="_x0000_i1032" type="#_x0000_t75" style="width:468pt;height:31.5pt" o:ole="">
+            <v:imagedata r:id="rId27" o:title=""/>
+          </v:shape>
+          <o:OLEObject Type="Embed" ProgID="Word.OpenDocumentText.12" ShapeID="_x0000_i1032" DrawAspect="Content" ObjectID="_1451974432" r:id="rId28"/>
+        </w:object>
+      </w:r>
+    </w:p>
+    <w:p>
+      <w:pPr>
+        <w:autoSpaceDE w:val="0"/>
+        <w:autoSpaceDN w:val="0"/>
+        <w:adjustRightInd w:val="0"/>
+        <w:rPr>
           <w:rStyle w:val="apple-converted-space"/>
           <w:rFonts w:ascii="Arial" w:hAnsi="Arial" w:cs="Arial"/>
           <w:color w:val="333333"/>
@@ -3127,6 +3158,77 @@
           <w:shd w:val="clear" w:color="auto" w:fill="FFFFFF"/>
         </w:rPr>
       </w:pPr>
+    </w:p>
+    <w:p>
+      <w:pPr>
+        <w:autoSpaceDE w:val="0"/>
+        <w:autoSpaceDN w:val="0"/>
+        <w:adjustRightInd w:val="0"/>
+        <w:rPr>
+          <w:rFonts w:ascii="Arial" w:hAnsi="Arial" w:cs="Arial"/>
+          <w:color w:val="333333"/>
+          <w:sz w:val="21"/>
+          <w:szCs w:val="21"/>
+          <w:shd w:val="clear" w:color="auto" w:fill="FFFFFF"/>
+        </w:rPr>
+      </w:pPr>
+      <w:r>
+        <w:rPr>
+          <w:rFonts w:ascii="Arial" w:hAnsi="Arial" w:cs="Arial"/>
+          <w:color w:val="333333"/>
+          <w:sz w:val="21"/>
+          <w:szCs w:val="21"/>
+          <w:shd w:val="clear" w:color="auto" w:fill="FFFFFF"/>
+        </w:rPr>
+        <w:t>If your ServiceNow web service requires authorization, you may pass in an instance of System.Net.NetworkCredential to the ServiceNowRepository constructor:</w:t>
+      </w:r>
+    </w:p>
+    <w:p>
+      <w:pPr>
+        <w:autoSpaceDE w:val="0"/>
+        <w:autoSpaceDN w:val="0"/>
+        <w:adjustRightInd w:val="0"/>
+        <w:rPr>
+          <w:rStyle w:val="apple-converted-space"/>
+          <w:rFonts w:ascii="Arial" w:hAnsi="Arial" w:cs="Arial"/>
+          <w:color w:val="333333"/>
+          <w:sz w:val="21"/>
+          <w:szCs w:val="21"/>
+          <w:shd w:val="clear" w:color="auto" w:fill="FFFFFF"/>
+        </w:rPr>
+      </w:pPr>
+    </w:p>
+    <w:bookmarkStart w:id="13" w:name="_MON_1451973864"/>
+    <w:bookmarkEnd w:id="13"/>
+    <w:p>
+      <w:pPr>
+        <w:autoSpaceDE w:val="0"/>
+        <w:autoSpaceDN w:val="0"/>
+        <w:adjustRightInd w:val="0"/>
+        <w:rPr>
+          <w:rStyle w:val="apple-converted-space"/>
+          <w:rFonts w:ascii="Arial" w:hAnsi="Arial" w:cs="Arial"/>
+          <w:color w:val="333333"/>
+          <w:sz w:val="21"/>
+          <w:szCs w:val="21"/>
+          <w:shd w:val="clear" w:color="auto" w:fill="FFFFFF"/>
+        </w:rPr>
+      </w:pPr>
+      <w:r>
+        <w:rPr>
+          <w:rFonts w:ascii="Arial" w:hAnsi="Arial" w:cs="Arial"/>
+          <w:color w:val="333333"/>
+          <w:sz w:val="18"/>
+          <w:szCs w:val="18"/>
+          <w:shd w:val="clear" w:color="auto" w:fill="FFFFFF"/>
+        </w:rPr>
+        <w:object w:dxaOrig="9360" w:dyaOrig="1230">
+          <v:shape id="_x0000_i1077" type="#_x0000_t75" style="width:468pt;height:61.5pt" o:ole="">
+            <v:imagedata r:id="rId29" o:title=""/>
+          </v:shape>
+          <o:OLEObject Type="Embed" ProgID="Word.OpenDocumentText.12" ShapeID="_x0000_i1077" DrawAspect="Content" ObjectID="_1451974433" r:id="rId30"/>
+        </w:object>
+      </w:r>
     </w:p>
     <w:p>
       <w:pPr>
@@ -3142,7 +3244,7 @@
           <w:vertAlign w:val="subscript"/>
         </w:rPr>
       </w:pPr>
-      <w:bookmarkStart w:id="12" w:name="_Toc376166327"/>
+      <w:bookmarkStart w:id="14" w:name="_Toc376166327"/>
       <w:r>
         <w:rPr>
           <w:rStyle w:val="mw-headline"/>
@@ -3154,7 +3256,7 @@
         </w:rPr>
         <w:t>Writing Linq Queries</w:t>
       </w:r>
-      <w:bookmarkEnd w:id="12"/>
+      <w:bookmarkEnd w:id="14"/>
       <w:r>
         <w:rPr>
           <w:rStyle w:val="mw-headline"/>
@@ -3579,6 +3681,7 @@
           <w:sz w:val="21"/>
           <w:szCs w:val="21"/>
         </w:rPr>
+        <w:lastRenderedPageBreak/>
         <w:t>SkipWhile</w:t>
       </w:r>
     </w:p>
@@ -4152,14 +4255,14 @@
       <w:r>
         <w:tab/>
       </w:r>
-      <w:bookmarkStart w:id="13" w:name="_MON_1449906075"/>
-      <w:bookmarkEnd w:id="13"/>
+      <w:bookmarkStart w:id="15" w:name="_MON_1449906075"/>
+      <w:bookmarkEnd w:id="15"/>
       <w:r>
         <w:object w:dxaOrig="9360" w:dyaOrig="1117">
-          <v:shape id="_x0000_i1028" type="#_x0000_t75" style="width:468pt;height:55.5pt" o:ole="">
-            <v:imagedata r:id="rId27" o:title=""/>
+          <v:shape id="_x0000_i1033" type="#_x0000_t75" style="width:468pt;height:55.5pt" o:ole="">
+            <v:imagedata r:id="rId31" o:title=""/>
           </v:shape>
-          <o:OLEObject Type="Embed" ProgID="Word.OpenDocumentText.12" ShapeID="_x0000_i1028" DrawAspect="Content" ObjectID="_1449996650" r:id="rId28"/>
+          <o:OLEObject Type="Embed" ProgID="Word.OpenDocumentText.12" ShapeID="_x0000_i1033" DrawAspect="Content" ObjectID="_1451974434" r:id="rId32"/>
         </w:object>
       </w:r>
     </w:p>
@@ -4177,10 +4280,10 @@
       </w:pPr>
       <w:r>
         <w:object w:dxaOrig="9360" w:dyaOrig="1290">
-          <v:shape id="_x0000_i1029" type="#_x0000_t75" style="width:468pt;height:64.5pt" o:ole="">
-            <v:imagedata r:id="rId29" o:title=""/>
+          <v:shape id="_x0000_i1034" type="#_x0000_t75" style="width:468pt;height:64.5pt" o:ole="">
+            <v:imagedata r:id="rId33" o:title=""/>
           </v:shape>
-          <o:OLEObject Type="Embed" ProgID="Word.OpenDocumentText.12" ShapeID="_x0000_i1029" DrawAspect="Content" ObjectID="_1449996651" r:id="rId30"/>
+          <o:OLEObject Type="Embed" ProgID="Word.OpenDocumentText.12" ShapeID="_x0000_i1034" DrawAspect="Content" ObjectID="_1451974435" r:id="rId34"/>
         </w:object>
       </w:r>
     </w:p>
@@ -4198,14 +4301,14 @@
       <w:r>
         <w:tab/>
       </w:r>
-      <w:bookmarkStart w:id="14" w:name="_MON_1449906095"/>
-      <w:bookmarkEnd w:id="14"/>
+      <w:bookmarkStart w:id="16" w:name="_MON_1449906095"/>
+      <w:bookmarkEnd w:id="16"/>
       <w:r>
         <w:object w:dxaOrig="9360" w:dyaOrig="1117">
-          <v:shape id="_x0000_i1030" type="#_x0000_t75" style="width:468pt;height:55.5pt" o:ole="">
-            <v:imagedata r:id="rId31" o:title=""/>
+          <v:shape id="_x0000_i1035" type="#_x0000_t75" style="width:468pt;height:55.5pt" o:ole="">
+            <v:imagedata r:id="rId35" o:title=""/>
           </v:shape>
-          <o:OLEObject Type="Embed" ProgID="Word.OpenDocumentText.12" ShapeID="_x0000_i1030" DrawAspect="Content" ObjectID="_1449996652" r:id="rId32"/>
+          <o:OLEObject Type="Embed" ProgID="Word.OpenDocumentText.12" ShapeID="_x0000_i1035" DrawAspect="Content" ObjectID="_1451974436" r:id="rId36"/>
         </w:object>
       </w:r>
     </w:p>
@@ -4223,10 +4326,10 @@
       </w:pPr>
       <w:r>
         <w:object w:dxaOrig="9360" w:dyaOrig="1290">
-          <v:shape id="_x0000_i1031" type="#_x0000_t75" style="width:468pt;height:64.5pt" o:ole="">
-            <v:imagedata r:id="rId33" o:title=""/>
+          <v:shape id="_x0000_i1036" type="#_x0000_t75" style="width:468pt;height:64.5pt" o:ole="">
+            <v:imagedata r:id="rId37" o:title=""/>
           </v:shape>
-          <o:OLEObject Type="Embed" ProgID="Word.OpenDocumentText.12" ShapeID="_x0000_i1031" DrawAspect="Content" ObjectID="_1449996653" r:id="rId34"/>
+          <o:OLEObject Type="Embed" ProgID="Word.OpenDocumentText.12" ShapeID="_x0000_i1036" DrawAspect="Content" ObjectID="_1451974437" r:id="rId38"/>
         </w:object>
       </w:r>
     </w:p>
@@ -4244,14 +4347,14 @@
       <w:r>
         <w:tab/>
       </w:r>
-      <w:bookmarkStart w:id="15" w:name="_MON_1449906111"/>
-      <w:bookmarkEnd w:id="15"/>
+      <w:bookmarkStart w:id="17" w:name="_MON_1449906111"/>
+      <w:bookmarkEnd w:id="17"/>
       <w:r>
         <w:object w:dxaOrig="9360" w:dyaOrig="1117">
-          <v:shape id="_x0000_i1032" type="#_x0000_t75" style="width:468pt;height:55.5pt" o:ole="">
-            <v:imagedata r:id="rId35" o:title=""/>
+          <v:shape id="_x0000_i1037" type="#_x0000_t75" style="width:468pt;height:55.5pt" o:ole="">
+            <v:imagedata r:id="rId39" o:title=""/>
           </v:shape>
-          <o:OLEObject Type="Embed" ProgID="Word.OpenDocumentText.12" ShapeID="_x0000_i1032" DrawAspect="Content" ObjectID="_1449996654" r:id="rId36"/>
+          <o:OLEObject Type="Embed" ProgID="Word.OpenDocumentText.12" ShapeID="_x0000_i1037" DrawAspect="Content" ObjectID="_1451974438" r:id="rId40"/>
         </w:object>
       </w:r>
     </w:p>
@@ -4269,50 +4372,50 @@
       </w:pPr>
       <w:r>
         <w:object w:dxaOrig="9360" w:dyaOrig="1290">
-          <v:shape id="_x0000_i1033" type="#_x0000_t75" style="width:468pt;height:64.5pt" o:ole="">
-            <v:imagedata r:id="rId37" o:title=""/>
-          </v:shape>
-          <o:OLEObject Type="Embed" ProgID="Word.OpenDocumentText.12" ShapeID="_x0000_i1033" DrawAspect="Content" ObjectID="_1449996655" r:id="rId38"/>
-        </w:object>
-      </w:r>
-    </w:p>
-    <w:p>
-      <w:r>
-        <w:t>Linq query using the NOT keyword:</w:t>
-      </w:r>
-    </w:p>
-    <w:p>
-      <w:pPr>
-        <w:autoSpaceDE w:val="0"/>
-        <w:autoSpaceDN w:val="0"/>
-        <w:adjustRightInd w:val="0"/>
-      </w:pPr>
-      <w:r>
-        <w:tab/>
-      </w:r>
-      <w:bookmarkStart w:id="16" w:name="_MON_1449906129"/>
-      <w:bookmarkEnd w:id="16"/>
-      <w:r>
-        <w:object w:dxaOrig="9360" w:dyaOrig="1117">
-          <v:shape id="_x0000_i1034" type="#_x0000_t75" style="width:468pt;height:55.5pt" o:ole="">
-            <v:imagedata r:id="rId39" o:title=""/>
-          </v:shape>
-          <o:OLEObject Type="Embed" ProgID="Word.OpenDocumentText.12" ShapeID="_x0000_i1034" DrawAspect="Content" ObjectID="_1449996656" r:id="rId40"/>
-        </w:object>
-      </w:r>
-    </w:p>
-    <w:p>
-      <w:pPr>
-        <w:autoSpaceDE w:val="0"/>
-        <w:autoSpaceDN w:val="0"/>
-        <w:adjustRightInd w:val="0"/>
-      </w:pPr>
-      <w:r>
-        <w:object w:dxaOrig="9360" w:dyaOrig="1290">
-          <v:shape id="_x0000_i1035" type="#_x0000_t75" style="width:468pt;height:64.5pt" o:ole="">
+          <v:shape id="_x0000_i1038" type="#_x0000_t75" style="width:468pt;height:64.5pt" o:ole="">
             <v:imagedata r:id="rId41" o:title=""/>
           </v:shape>
-          <o:OLEObject Type="Embed" ProgID="Word.OpenDocumentText.12" ShapeID="_x0000_i1035" DrawAspect="Content" ObjectID="_1449996657" r:id="rId42"/>
+          <o:OLEObject Type="Embed" ProgID="Word.OpenDocumentText.12" ShapeID="_x0000_i1038" DrawAspect="Content" ObjectID="_1451974439" r:id="rId42"/>
+        </w:object>
+      </w:r>
+    </w:p>
+    <w:p>
+      <w:r>
+        <w:t>Linq query using the NOT keyword:</w:t>
+      </w:r>
+    </w:p>
+    <w:p>
+      <w:pPr>
+        <w:autoSpaceDE w:val="0"/>
+        <w:autoSpaceDN w:val="0"/>
+        <w:adjustRightInd w:val="0"/>
+      </w:pPr>
+      <w:r>
+        <w:tab/>
+      </w:r>
+      <w:bookmarkStart w:id="18" w:name="_MON_1449906129"/>
+      <w:bookmarkEnd w:id="18"/>
+      <w:r>
+        <w:object w:dxaOrig="9360" w:dyaOrig="1117">
+          <v:shape id="_x0000_i1039" type="#_x0000_t75" style="width:468pt;height:55.5pt" o:ole="">
+            <v:imagedata r:id="rId43" o:title=""/>
+          </v:shape>
+          <o:OLEObject Type="Embed" ProgID="Word.OpenDocumentText.12" ShapeID="_x0000_i1039" DrawAspect="Content" ObjectID="_1451974440" r:id="rId44"/>
+        </w:object>
+      </w:r>
+    </w:p>
+    <w:p>
+      <w:pPr>
+        <w:autoSpaceDE w:val="0"/>
+        <w:autoSpaceDN w:val="0"/>
+        <w:adjustRightInd w:val="0"/>
+      </w:pPr>
+      <w:r>
+        <w:object w:dxaOrig="9360" w:dyaOrig="1290">
+          <v:shape id="_x0000_i1040" type="#_x0000_t75" style="width:468pt;height:64.5pt" o:ole="">
+            <v:imagedata r:id="rId45" o:title=""/>
+          </v:shape>
+          <o:OLEObject Type="Embed" ProgID="Word.OpenDocumentText.12" ShapeID="_x0000_i1040" DrawAspect="Content" ObjectID="_1451974441" r:id="rId46"/>
         </w:object>
       </w:r>
     </w:p>
@@ -4331,14 +4434,14 @@
         <w:lastRenderedPageBreak/>
         <w:tab/>
       </w:r>
-      <w:bookmarkStart w:id="17" w:name="_MON_1449906147"/>
-      <w:bookmarkEnd w:id="17"/>
+      <w:bookmarkStart w:id="19" w:name="_MON_1449906147"/>
+      <w:bookmarkEnd w:id="19"/>
       <w:r>
         <w:object w:dxaOrig="9360" w:dyaOrig="1117">
-          <v:shape id="_x0000_i1036" type="#_x0000_t75" style="width:468pt;height:55.5pt" o:ole="">
-            <v:imagedata r:id="rId43" o:title=""/>
+          <v:shape id="_x0000_i1041" type="#_x0000_t75" style="width:468pt;height:55.5pt" o:ole="">
+            <v:imagedata r:id="rId47" o:title=""/>
           </v:shape>
-          <o:OLEObject Type="Embed" ProgID="Word.OpenDocumentText.12" ShapeID="_x0000_i1036" DrawAspect="Content" ObjectID="_1449996658" r:id="rId44"/>
+          <o:OLEObject Type="Embed" ProgID="Word.OpenDocumentText.12" ShapeID="_x0000_i1041" DrawAspect="Content" ObjectID="_1451974442" r:id="rId48"/>
         </w:object>
       </w:r>
     </w:p>
@@ -4356,10 +4459,10 @@
       </w:pPr>
       <w:r>
         <w:object w:dxaOrig="9360" w:dyaOrig="1290">
-          <v:shape id="_x0000_i1037" type="#_x0000_t75" style="width:468pt;height:64.5pt" o:ole="">
-            <v:imagedata r:id="rId45" o:title=""/>
+          <v:shape id="_x0000_i1042" type="#_x0000_t75" style="width:468pt;height:64.5pt" o:ole="">
+            <v:imagedata r:id="rId49" o:title=""/>
           </v:shape>
-          <o:OLEObject Type="Embed" ProgID="Word.OpenDocumentText.12" ShapeID="_x0000_i1037" DrawAspect="Content" ObjectID="_1449996659" r:id="rId46"/>
+          <o:OLEObject Type="Embed" ProgID="Word.OpenDocumentText.12" ShapeID="_x0000_i1042" DrawAspect="Content" ObjectID="_1451974443" r:id="rId50"/>
         </w:object>
       </w:r>
     </w:p>
@@ -4377,14 +4480,14 @@
       <w:r>
         <w:tab/>
       </w:r>
-      <w:bookmarkStart w:id="18" w:name="_MON_1449906169"/>
-      <w:bookmarkEnd w:id="18"/>
+      <w:bookmarkStart w:id="20" w:name="_MON_1449906169"/>
+      <w:bookmarkEnd w:id="20"/>
       <w:r>
         <w:object w:dxaOrig="9360" w:dyaOrig="1117">
-          <v:shape id="_x0000_i1038" type="#_x0000_t75" style="width:468pt;height:55.5pt" o:ole="">
-            <v:imagedata r:id="rId47" o:title=""/>
+          <v:shape id="_x0000_i1043" type="#_x0000_t75" style="width:468pt;height:55.5pt" o:ole="">
+            <v:imagedata r:id="rId51" o:title=""/>
           </v:shape>
-          <o:OLEObject Type="Embed" ProgID="Word.OpenDocumentText.12" ShapeID="_x0000_i1038" DrawAspect="Content" ObjectID="_1449996660" r:id="rId48"/>
+          <o:OLEObject Type="Embed" ProgID="Word.OpenDocumentText.12" ShapeID="_x0000_i1043" DrawAspect="Content" ObjectID="_1451974444" r:id="rId52"/>
         </w:object>
       </w:r>
     </w:p>
@@ -4402,10 +4505,10 @@
       </w:pPr>
       <w:r>
         <w:object w:dxaOrig="9360" w:dyaOrig="1290">
-          <v:shape id="_x0000_i1039" type="#_x0000_t75" style="width:468pt;height:64.5pt" o:ole="">
-            <v:imagedata r:id="rId49" o:title=""/>
+          <v:shape id="_x0000_i1044" type="#_x0000_t75" style="width:468pt;height:64.5pt" o:ole="">
+            <v:imagedata r:id="rId53" o:title=""/>
           </v:shape>
-          <o:OLEObject Type="Embed" ProgID="Word.OpenDocumentText.12" ShapeID="_x0000_i1039" DrawAspect="Content" ObjectID="_1449996661" r:id="rId50"/>
+          <o:OLEObject Type="Embed" ProgID="Word.OpenDocumentText.12" ShapeID="_x0000_i1044" DrawAspect="Content" ObjectID="_1451974445" r:id="rId54"/>
         </w:object>
       </w:r>
     </w:p>
@@ -4423,14 +4526,14 @@
       <w:r>
         <w:tab/>
       </w:r>
-      <w:bookmarkStart w:id="19" w:name="_MON_1449906186"/>
-      <w:bookmarkEnd w:id="19"/>
+      <w:bookmarkStart w:id="21" w:name="_MON_1449906186"/>
+      <w:bookmarkEnd w:id="21"/>
       <w:r>
         <w:object w:dxaOrig="9360" w:dyaOrig="1340">
-          <v:shape id="_x0000_i1040" type="#_x0000_t75" style="width:468pt;height:66.75pt" o:ole="">
-            <v:imagedata r:id="rId51" o:title=""/>
+          <v:shape id="_x0000_i1045" type="#_x0000_t75" style="width:468pt;height:66.75pt" o:ole="">
+            <v:imagedata r:id="rId55" o:title=""/>
           </v:shape>
-          <o:OLEObject Type="Embed" ProgID="Word.OpenDocumentText.12" ShapeID="_x0000_i1040" DrawAspect="Content" ObjectID="_1449996662" r:id="rId52"/>
+          <o:OLEObject Type="Embed" ProgID="Word.OpenDocumentText.12" ShapeID="_x0000_i1045" DrawAspect="Content" ObjectID="_1451974446" r:id="rId56"/>
         </w:object>
       </w:r>
     </w:p>
@@ -4448,10 +4551,10 @@
       </w:pPr>
       <w:r>
         <w:object w:dxaOrig="9360" w:dyaOrig="1290">
-          <v:shape id="_x0000_i1069" type="#_x0000_t75" style="width:468pt;height:64.5pt" o:ole="">
-            <v:imagedata r:id="rId53" o:title=""/>
+          <v:shape id="_x0000_i1046" type="#_x0000_t75" style="width:468pt;height:64.5pt" o:ole="">
+            <v:imagedata r:id="rId57" o:title=""/>
           </v:shape>
-          <o:OLEObject Type="Embed" ProgID="Word.OpenDocumentText.12" ShapeID="_x0000_i1069" DrawAspect="Content" ObjectID="_1449996663" r:id="rId54"/>
+          <o:OLEObject Type="Embed" ProgID="Word.OpenDocumentText.12" ShapeID="_x0000_i1046" DrawAspect="Content" ObjectID="_1451974447" r:id="rId58"/>
         </w:object>
       </w:r>
     </w:p>
@@ -4483,14 +4586,14 @@
       <w:r>
         <w:tab/>
       </w:r>
-      <w:bookmarkStart w:id="20" w:name="_MON_1449906203"/>
-      <w:bookmarkEnd w:id="20"/>
+      <w:bookmarkStart w:id="22" w:name="_MON_1449906203"/>
+      <w:bookmarkEnd w:id="22"/>
       <w:r>
         <w:object w:dxaOrig="9360" w:dyaOrig="1340">
-          <v:shape id="_x0000_i1041" type="#_x0000_t75" style="width:468pt;height:66.75pt" o:ole="">
-            <v:imagedata r:id="rId55" o:title=""/>
+          <v:shape id="_x0000_i1047" type="#_x0000_t75" style="width:468pt;height:66.75pt" o:ole="">
+            <v:imagedata r:id="rId59" o:title=""/>
           </v:shape>
-          <o:OLEObject Type="Embed" ProgID="Word.OpenDocumentText.12" ShapeID="_x0000_i1041" DrawAspect="Content" ObjectID="_1449996664" r:id="rId56"/>
+          <o:OLEObject Type="Embed" ProgID="Word.OpenDocumentText.12" ShapeID="_x0000_i1047" DrawAspect="Content" ObjectID="_1451974448" r:id="rId60"/>
         </w:object>
       </w:r>
     </w:p>
@@ -4508,10 +4611,10 @@
       </w:pPr>
       <w:r>
         <w:object w:dxaOrig="9360" w:dyaOrig="1515">
-          <v:shape id="_x0000_i1042" type="#_x0000_t75" style="width:468pt;height:75.75pt" o:ole="">
-            <v:imagedata r:id="rId57" o:title=""/>
+          <v:shape id="_x0000_i1048" type="#_x0000_t75" style="width:468pt;height:75.75pt" o:ole="">
+            <v:imagedata r:id="rId61" o:title=""/>
           </v:shape>
-          <o:OLEObject Type="Embed" ProgID="Word.OpenDocumentText.12" ShapeID="_x0000_i1042" DrawAspect="Content" ObjectID="_1449996665" r:id="rId58"/>
+          <o:OLEObject Type="Embed" ProgID="Word.OpenDocumentText.12" ShapeID="_x0000_i1048" DrawAspect="Content" ObjectID="_1451974449" r:id="rId62"/>
         </w:object>
       </w:r>
     </w:p>
@@ -4567,8 +4670,8 @@
         </w:rPr>
         <w:tab/>
       </w:r>
-      <w:bookmarkStart w:id="21" w:name="_MON_1449906221"/>
-      <w:bookmarkEnd w:id="21"/>
+      <w:bookmarkStart w:id="23" w:name="_MON_1449906221"/>
+      <w:bookmarkEnd w:id="23"/>
       <w:r>
         <w:rPr>
           <w:rFonts w:ascii="Consolas" w:hAnsi="Consolas" w:cs="Consolas"/>
@@ -4577,14 +4680,14 @@
           <w:szCs w:val="19"/>
         </w:rPr>
         <w:object w:dxaOrig="9360" w:dyaOrig="1340">
-          <v:shape id="_x0000_i1043" type="#_x0000_t75" style="width:468pt;height:66.75pt" o:ole="">
-            <v:imagedata r:id="rId59" o:title=""/>
+          <v:shape id="_x0000_i1049" type="#_x0000_t75" style="width:468pt;height:66.75pt" o:ole="">
+            <v:imagedata r:id="rId63" o:title=""/>
           </v:shape>
-          <o:OLEObject Type="Embed" ProgID="Word.OpenDocumentText.12" ShapeID="_x0000_i1043" DrawAspect="Content" ObjectID="_1449996666" r:id="rId60"/>
+          <o:OLEObject Type="Embed" ProgID="Word.OpenDocumentText.12" ShapeID="_x0000_i1049" DrawAspect="Content" ObjectID="_1451974450" r:id="rId64"/>
         </w:object>
       </w:r>
-      <w:bookmarkStart w:id="22" w:name="_MON_1449994238"/>
-      <w:bookmarkEnd w:id="22"/>
+      <w:bookmarkStart w:id="24" w:name="_MON_1449994238"/>
+      <w:bookmarkEnd w:id="24"/>
       <w:r>
         <w:rPr>
           <w:rFonts w:ascii="Consolas" w:hAnsi="Consolas" w:cs="Consolas"/>
@@ -4593,10 +4696,10 @@
           <w:szCs w:val="19"/>
         </w:rPr>
         <w:object w:dxaOrig="9360" w:dyaOrig="1020">
-          <v:shape id="_x0000_i1075" type="#_x0000_t75" style="width:468pt;height:51pt" o:ole="">
-            <v:imagedata r:id="rId61" o:title=""/>
+          <v:shape id="_x0000_i1050" type="#_x0000_t75" style="width:468pt;height:51pt" o:ole="">
+            <v:imagedata r:id="rId65" o:title=""/>
           </v:shape>
-          <o:OLEObject Type="Embed" ProgID="Word.OpenDocumentText.12" ShapeID="_x0000_i1075" DrawAspect="Content" ObjectID="_1449996667" r:id="rId62"/>
+          <o:OLEObject Type="Embed" ProgID="Word.OpenDocumentText.12" ShapeID="_x0000_i1050" DrawAspect="Content" ObjectID="_1451974451" r:id="rId66"/>
         </w:object>
       </w:r>
     </w:p>
@@ -4614,14 +4717,14 @@
       <w:r>
         <w:tab/>
       </w:r>
-      <w:bookmarkStart w:id="23" w:name="_MON_1449906238"/>
-      <w:bookmarkEnd w:id="23"/>
+      <w:bookmarkStart w:id="25" w:name="_MON_1449906238"/>
+      <w:bookmarkEnd w:id="25"/>
       <w:r>
         <w:object w:dxaOrig="9360" w:dyaOrig="1562">
-          <v:shape id="_x0000_i1044" type="#_x0000_t75" style="width:468pt;height:78pt" o:ole="">
-            <v:imagedata r:id="rId63" o:title=""/>
+          <v:shape id="_x0000_i1051" type="#_x0000_t75" style="width:468pt;height:78pt" o:ole="">
+            <v:imagedata r:id="rId67" o:title=""/>
           </v:shape>
-          <o:OLEObject Type="Embed" ProgID="Word.OpenDocumentText.12" ShapeID="_x0000_i1044" DrawAspect="Content" ObjectID="_1449996668" r:id="rId64"/>
+          <o:OLEObject Type="Embed" ProgID="Word.OpenDocumentText.12" ShapeID="_x0000_i1051" DrawAspect="Content" ObjectID="_1451974452" r:id="rId68"/>
         </w:object>
       </w:r>
     </w:p>
@@ -4639,10 +4742,10 @@
       </w:pPr>
       <w:r>
         <w:object w:dxaOrig="9360" w:dyaOrig="1740">
-          <v:shape id="_x0000_i1045" type="#_x0000_t75" style="width:468pt;height:87pt" o:ole="">
-            <v:imagedata r:id="rId65" o:title=""/>
+          <v:shape id="_x0000_i1052" type="#_x0000_t75" style="width:468pt;height:87pt" o:ole="">
+            <v:imagedata r:id="rId69" o:title=""/>
           </v:shape>
-          <o:OLEObject Type="Embed" ProgID="Word.OpenDocumentText.12" ShapeID="_x0000_i1045" DrawAspect="Content" ObjectID="_1449996669" r:id="rId66"/>
+          <o:OLEObject Type="Embed" ProgID="Word.OpenDocumentText.12" ShapeID="_x0000_i1052" DrawAspect="Content" ObjectID="_1451974453" r:id="rId70"/>
         </w:object>
       </w:r>
     </w:p>
@@ -4660,14 +4763,14 @@
       <w:r>
         <w:tab/>
       </w:r>
-      <w:bookmarkStart w:id="24" w:name="_MON_1449906273"/>
-      <w:bookmarkEnd w:id="24"/>
+      <w:bookmarkStart w:id="26" w:name="_MON_1449906273"/>
+      <w:bookmarkEnd w:id="26"/>
       <w:r>
         <w:object w:dxaOrig="9360" w:dyaOrig="1562">
-          <v:shape id="_x0000_i1046" type="#_x0000_t75" style="width:468pt;height:78pt" o:ole="">
-            <v:imagedata r:id="rId67" o:title=""/>
+          <v:shape id="_x0000_i1053" type="#_x0000_t75" style="width:468pt;height:78pt" o:ole="">
+            <v:imagedata r:id="rId71" o:title=""/>
           </v:shape>
-          <o:OLEObject Type="Embed" ProgID="Word.OpenDocumentText.12" ShapeID="_x0000_i1046" DrawAspect="Content" ObjectID="_1449996670" r:id="rId68"/>
+          <o:OLEObject Type="Embed" ProgID="Word.OpenDocumentText.12" ShapeID="_x0000_i1053" DrawAspect="Content" ObjectID="_1451974454" r:id="rId72"/>
         </w:object>
       </w:r>
     </w:p>
@@ -4685,10 +4788,10 @@
       </w:pPr>
       <w:r>
         <w:object w:dxaOrig="9360" w:dyaOrig="1740">
-          <v:shape id="_x0000_i1047" type="#_x0000_t75" style="width:468pt;height:87pt" o:ole="">
-            <v:imagedata r:id="rId69" o:title=""/>
+          <v:shape id="_x0000_i1054" type="#_x0000_t75" style="width:468pt;height:87pt" o:ole="">
+            <v:imagedata r:id="rId73" o:title=""/>
           </v:shape>
-          <o:OLEObject Type="Embed" ProgID="Word.OpenDocumentText.12" ShapeID="_x0000_i1047" DrawAspect="Content" ObjectID="_1449996671" r:id="rId70"/>
+          <o:OLEObject Type="Embed" ProgID="Word.OpenDocumentText.12" ShapeID="_x0000_i1054" DrawAspect="Content" ObjectID="_1451974455" r:id="rId74"/>
         </w:object>
       </w:r>
     </w:p>
@@ -4748,8 +4851,8 @@
         </w:rPr>
         <w:tab/>
       </w:r>
-      <w:bookmarkStart w:id="25" w:name="_MON_1449906292"/>
-      <w:bookmarkEnd w:id="25"/>
+      <w:bookmarkStart w:id="27" w:name="_MON_1449906292"/>
+      <w:bookmarkEnd w:id="27"/>
       <w:r>
         <w:rPr>
           <w:rFonts w:ascii="Consolas" w:hAnsi="Consolas" w:cs="Consolas"/>
@@ -4758,10 +4861,10 @@
           <w:szCs w:val="19"/>
         </w:rPr>
         <w:object w:dxaOrig="9360" w:dyaOrig="1340">
-          <v:shape id="_x0000_i1048" type="#_x0000_t75" style="width:468pt;height:66.75pt" o:ole="">
-            <v:imagedata r:id="rId71" o:title=""/>
+          <v:shape id="_x0000_i1055" type="#_x0000_t75" style="width:468pt;height:66.75pt" o:ole="">
+            <v:imagedata r:id="rId75" o:title=""/>
           </v:shape>
-          <o:OLEObject Type="Embed" ProgID="Word.OpenDocumentText.12" ShapeID="_x0000_i1048" DrawAspect="Content" ObjectID="_1449996672" r:id="rId72"/>
+          <o:OLEObject Type="Embed" ProgID="Word.OpenDocumentText.12" ShapeID="_x0000_i1055" DrawAspect="Content" ObjectID="_1451974456" r:id="rId76"/>
         </w:object>
       </w:r>
     </w:p>
@@ -4780,14 +4883,14 @@
         <w:lastRenderedPageBreak/>
         <w:tab/>
       </w:r>
-      <w:bookmarkStart w:id="26" w:name="_MON_1449906309"/>
-      <w:bookmarkEnd w:id="26"/>
+      <w:bookmarkStart w:id="28" w:name="_MON_1449906309"/>
+      <w:bookmarkEnd w:id="28"/>
       <w:r>
         <w:object w:dxaOrig="9360" w:dyaOrig="1340">
-          <v:shape id="_x0000_i1049" type="#_x0000_t75" style="width:468pt;height:66.75pt" o:ole="">
-            <v:imagedata r:id="rId73" o:title=""/>
+          <v:shape id="_x0000_i1056" type="#_x0000_t75" style="width:468pt;height:66.75pt" o:ole="">
+            <v:imagedata r:id="rId77" o:title=""/>
           </v:shape>
-          <o:OLEObject Type="Embed" ProgID="Word.OpenDocumentText.12" ShapeID="_x0000_i1049" DrawAspect="Content" ObjectID="_1449996673" r:id="rId74"/>
+          <o:OLEObject Type="Embed" ProgID="Word.OpenDocumentText.12" ShapeID="_x0000_i1056" DrawAspect="Content" ObjectID="_1451974457" r:id="rId78"/>
         </w:object>
       </w:r>
     </w:p>
@@ -4805,10 +4908,10 @@
       </w:pPr>
       <w:r>
         <w:object w:dxaOrig="9360" w:dyaOrig="1290">
-          <v:shape id="_x0000_i1050" type="#_x0000_t75" style="width:468pt;height:64.5pt" o:ole="">
-            <v:imagedata r:id="rId75" o:title=""/>
+          <v:shape id="_x0000_i1057" type="#_x0000_t75" style="width:468pt;height:64.5pt" o:ole="">
+            <v:imagedata r:id="rId79" o:title=""/>
           </v:shape>
-          <o:OLEObject Type="Embed" ProgID="Word.OpenDocumentText.12" ShapeID="_x0000_i1050" DrawAspect="Content" ObjectID="_1449996674" r:id="rId76"/>
+          <o:OLEObject Type="Embed" ProgID="Word.OpenDocumentText.12" ShapeID="_x0000_i1057" DrawAspect="Content" ObjectID="_1451974458" r:id="rId80"/>
         </w:object>
       </w:r>
     </w:p>
@@ -4826,14 +4929,14 @@
       <w:r>
         <w:tab/>
       </w:r>
-      <w:bookmarkStart w:id="27" w:name="_MON_1449906324"/>
-      <w:bookmarkEnd w:id="27"/>
+      <w:bookmarkStart w:id="29" w:name="_MON_1449906324"/>
+      <w:bookmarkEnd w:id="29"/>
       <w:r>
         <w:object w:dxaOrig="9360" w:dyaOrig="1340">
-          <v:shape id="_x0000_i1051" type="#_x0000_t75" style="width:468pt;height:66.75pt" o:ole="">
-            <v:imagedata r:id="rId77" o:title=""/>
+          <v:shape id="_x0000_i1058" type="#_x0000_t75" style="width:468pt;height:66.75pt" o:ole="">
+            <v:imagedata r:id="rId81" o:title=""/>
           </v:shape>
-          <o:OLEObject Type="Embed" ProgID="Word.OpenDocumentText.12" ShapeID="_x0000_i1051" DrawAspect="Content" ObjectID="_1449996675" r:id="rId78"/>
+          <o:OLEObject Type="Embed" ProgID="Word.OpenDocumentText.12" ShapeID="_x0000_i1058" DrawAspect="Content" ObjectID="_1451974459" r:id="rId82"/>
         </w:object>
       </w:r>
     </w:p>
@@ -4851,10 +4954,10 @@
       </w:pPr>
       <w:r>
         <w:object w:dxaOrig="9360" w:dyaOrig="1530">
-          <v:shape id="_x0000_i1052" type="#_x0000_t75" style="width:468pt;height:76.5pt" o:ole="">
-            <v:imagedata r:id="rId79" o:title=""/>
+          <v:shape id="_x0000_i1059" type="#_x0000_t75" style="width:468pt;height:76.5pt" o:ole="">
+            <v:imagedata r:id="rId83" o:title=""/>
           </v:shape>
-          <o:OLEObject Type="Embed" ProgID="Word.OpenDocumentText.12" ShapeID="_x0000_i1052" DrawAspect="Content" ObjectID="_1449996676" r:id="rId80"/>
+          <o:OLEObject Type="Embed" ProgID="Word.OpenDocumentText.12" ShapeID="_x0000_i1059" DrawAspect="Content" ObjectID="_1451974460" r:id="rId84"/>
         </w:object>
       </w:r>
     </w:p>
@@ -4872,14 +4975,14 @@
       <w:r>
         <w:tab/>
       </w:r>
-      <w:bookmarkStart w:id="28" w:name="_MON_1449906341"/>
-      <w:bookmarkEnd w:id="28"/>
+      <w:bookmarkStart w:id="30" w:name="_MON_1449906341"/>
+      <w:bookmarkEnd w:id="30"/>
       <w:r>
         <w:object w:dxaOrig="9360" w:dyaOrig="1562">
-          <v:shape id="_x0000_i1053" type="#_x0000_t75" style="width:468pt;height:78pt" o:ole="">
-            <v:imagedata r:id="rId81" o:title=""/>
+          <v:shape id="_x0000_i1060" type="#_x0000_t75" style="width:468pt;height:78pt" o:ole="">
+            <v:imagedata r:id="rId85" o:title=""/>
           </v:shape>
-          <o:OLEObject Type="Embed" ProgID="Word.OpenDocumentText.12" ShapeID="_x0000_i1053" DrawAspect="Content" ObjectID="_1449996677" r:id="rId82"/>
+          <o:OLEObject Type="Embed" ProgID="Word.OpenDocumentText.12" ShapeID="_x0000_i1060" DrawAspect="Content" ObjectID="_1451974461" r:id="rId86"/>
         </w:object>
       </w:r>
     </w:p>
@@ -4898,10 +5001,10 @@
       </w:pPr>
       <w:r>
         <w:object w:dxaOrig="9360" w:dyaOrig="1515">
-          <v:shape id="_x0000_i1054" type="#_x0000_t75" style="width:468pt;height:75.75pt" o:ole="">
-            <v:imagedata r:id="rId83" o:title=""/>
+          <v:shape id="_x0000_i1061" type="#_x0000_t75" style="width:468pt;height:75.75pt" o:ole="">
+            <v:imagedata r:id="rId87" o:title=""/>
           </v:shape>
-          <o:OLEObject Type="Embed" ProgID="Word.OpenDocumentText.12" ShapeID="_x0000_i1054" DrawAspect="Content" ObjectID="_1449996678" r:id="rId84"/>
+          <o:OLEObject Type="Embed" ProgID="Word.OpenDocumentText.12" ShapeID="_x0000_i1061" DrawAspect="Content" ObjectID="_1451974462" r:id="rId88"/>
         </w:object>
       </w:r>
     </w:p>
@@ -4919,14 +5022,14 @@
       <w:r>
         <w:tab/>
       </w:r>
-      <w:bookmarkStart w:id="29" w:name="_MON_1449906360"/>
-      <w:bookmarkEnd w:id="29"/>
+      <w:bookmarkStart w:id="31" w:name="_MON_1449906360"/>
+      <w:bookmarkEnd w:id="31"/>
       <w:r>
         <w:object w:dxaOrig="9360" w:dyaOrig="1340">
-          <v:shape id="_x0000_i1055" type="#_x0000_t75" style="width:468pt;height:66.75pt" o:ole="">
-            <v:imagedata r:id="rId85" o:title=""/>
+          <v:shape id="_x0000_i1062" type="#_x0000_t75" style="width:468pt;height:66.75pt" o:ole="">
+            <v:imagedata r:id="rId89" o:title=""/>
           </v:shape>
-          <o:OLEObject Type="Embed" ProgID="Word.OpenDocumentText.12" ShapeID="_x0000_i1055" DrawAspect="Content" ObjectID="_1449996679" r:id="rId86"/>
+          <o:OLEObject Type="Embed" ProgID="Word.OpenDocumentText.12" ShapeID="_x0000_i1062" DrawAspect="Content" ObjectID="_1451974463" r:id="rId90"/>
         </w:object>
       </w:r>
     </w:p>
@@ -4944,10 +5047,10 @@
       </w:pPr>
       <w:r>
         <w:object w:dxaOrig="9360" w:dyaOrig="1740">
-          <v:shape id="_x0000_i1056" type="#_x0000_t75" style="width:468pt;height:87pt" o:ole="">
-            <v:imagedata r:id="rId87" o:title=""/>
+          <v:shape id="_x0000_i1063" type="#_x0000_t75" style="width:468pt;height:87pt" o:ole="">
+            <v:imagedata r:id="rId91" o:title=""/>
           </v:shape>
-          <o:OLEObject Type="Embed" ProgID="Word.OpenDocumentText.12" ShapeID="_x0000_i1056" DrawAspect="Content" ObjectID="_1449996680" r:id="rId88"/>
+          <o:OLEObject Type="Embed" ProgID="Word.OpenDocumentText.12" ShapeID="_x0000_i1063" DrawAspect="Content" ObjectID="_1451974464" r:id="rId92"/>
         </w:object>
       </w:r>
     </w:p>
@@ -4965,14 +5068,14 @@
       <w:r>
         <w:tab/>
       </w:r>
-      <w:bookmarkStart w:id="30" w:name="_MON_1449906393"/>
-      <w:bookmarkEnd w:id="30"/>
+      <w:bookmarkStart w:id="32" w:name="_MON_1449906393"/>
+      <w:bookmarkEnd w:id="32"/>
       <w:r>
         <w:object w:dxaOrig="9360" w:dyaOrig="1562">
-          <v:shape id="_x0000_i1057" type="#_x0000_t75" style="width:468pt;height:78pt" o:ole="">
-            <v:imagedata r:id="rId89" o:title=""/>
+          <v:shape id="_x0000_i1064" type="#_x0000_t75" style="width:468pt;height:78pt" o:ole="">
+            <v:imagedata r:id="rId93" o:title=""/>
           </v:shape>
-          <o:OLEObject Type="Embed" ProgID="Word.OpenDocumentText.12" ShapeID="_x0000_i1057" DrawAspect="Content" ObjectID="_1449996681" r:id="rId90"/>
+          <o:OLEObject Type="Embed" ProgID="Word.OpenDocumentText.12" ShapeID="_x0000_i1064" DrawAspect="Content" ObjectID="_1451974465" r:id="rId94"/>
         </w:object>
       </w:r>
     </w:p>
@@ -4990,65 +5093,27 @@
       </w:pPr>
       <w:r>
         <w:object w:dxaOrig="9360" w:dyaOrig="2190">
-          <v:shape id="_x0000_i1058" type="#_x0000_t75" style="width:468pt;height:109.5pt" o:ole="">
-            <v:imagedata r:id="rId91" o:title=""/>
-          </v:shape>
-          <o:OLEObject Type="Embed" ProgID="Word.OpenDocumentText.12" ShapeID="_x0000_i1058" DrawAspect="Content" ObjectID="_1449996682" r:id="rId92"/>
-        </w:object>
-      </w:r>
-    </w:p>
-    <w:bookmarkStart w:id="31" w:name="_MON_1449906416"/>
-    <w:bookmarkEnd w:id="31"/>
-    <w:p>
-      <w:pPr>
-        <w:autoSpaceDE w:val="0"/>
-        <w:autoSpaceDN w:val="0"/>
-        <w:adjustRightInd w:val="0"/>
-      </w:pPr>
-      <w:r>
-        <w:object w:dxaOrig="9360" w:dyaOrig="1562">
-          <v:shape id="_x0000_i1059" type="#_x0000_t75" style="width:468pt;height:78pt" o:ole="">
-            <v:imagedata r:id="rId93" o:title=""/>
-          </v:shape>
-          <o:OLEObject Type="Embed" ProgID="Word.OpenDocumentText.12" ShapeID="_x0000_i1059" DrawAspect="Content" ObjectID="_1449996683" r:id="rId94"/>
-        </w:object>
-      </w:r>
-    </w:p>
-    <w:p>
-      <w:pPr>
-        <w:autoSpaceDE w:val="0"/>
-        <w:autoSpaceDN w:val="0"/>
-        <w:adjustRightInd w:val="0"/>
-      </w:pPr>
-      <w:r>
-        <w:object w:dxaOrig="9360" w:dyaOrig="2400">
-          <v:shape id="_x0000_i1060" type="#_x0000_t75" style="width:468pt;height:120pt" o:ole="">
+          <v:shape id="_x0000_i1065" type="#_x0000_t75" style="width:468pt;height:109.5pt" o:ole="">
             <v:imagedata r:id="rId95" o:title=""/>
           </v:shape>
-          <o:OLEObject Type="Embed" ProgID="Word.OpenDocumentText.12" ShapeID="_x0000_i1060" DrawAspect="Content" ObjectID="_1449996684" r:id="rId96"/>
+          <o:OLEObject Type="Embed" ProgID="Word.OpenDocumentText.12" ShapeID="_x0000_i1065" DrawAspect="Content" ObjectID="_1451974466" r:id="rId96"/>
         </w:object>
       </w:r>
     </w:p>
-    <w:p>
-      <w:r>
-        <w:t>Linq query with ToDictionary method:</w:t>
-      </w:r>
-    </w:p>
-    <w:p/>
-    <w:bookmarkStart w:id="32" w:name="_MON_1449906431"/>
-    <w:bookmarkEnd w:id="32"/>
-    <w:p>
-      <w:pPr>
-        <w:autoSpaceDE w:val="0"/>
-        <w:autoSpaceDN w:val="0"/>
-        <w:adjustRightInd w:val="0"/>
-      </w:pPr>
-      <w:r>
-        <w:object w:dxaOrig="9360" w:dyaOrig="1117">
-          <v:shape id="_x0000_i1061" type="#_x0000_t75" style="width:468pt;height:55.5pt" o:ole="">
+    <w:bookmarkStart w:id="33" w:name="_MON_1449906416"/>
+    <w:bookmarkEnd w:id="33"/>
+    <w:p>
+      <w:pPr>
+        <w:autoSpaceDE w:val="0"/>
+        <w:autoSpaceDN w:val="0"/>
+        <w:adjustRightInd w:val="0"/>
+      </w:pPr>
+      <w:r>
+        <w:object w:dxaOrig="9360" w:dyaOrig="1562">
+          <v:shape id="_x0000_i1066" type="#_x0000_t75" style="width:468pt;height:78pt" o:ole="">
             <v:imagedata r:id="rId97" o:title=""/>
           </v:shape>
-          <o:OLEObject Type="Embed" ProgID="Word.OpenDocumentText.12" ShapeID="_x0000_i1061" DrawAspect="Content" ObjectID="_1449996685" r:id="rId98"/>
+          <o:OLEObject Type="Embed" ProgID="Word.OpenDocumentText.12" ShapeID="_x0000_i1066" DrawAspect="Content" ObjectID="_1451974467" r:id="rId98"/>
         </w:object>
       </w:r>
     </w:p>
@@ -5059,11 +5124,49 @@
         <w:adjustRightInd w:val="0"/>
       </w:pPr>
       <w:r>
-        <w:object w:dxaOrig="9360" w:dyaOrig="1290">
-          <v:shape id="_x0000_i1062" type="#_x0000_t75" style="width:468pt;height:64.5pt" o:ole="">
+        <w:object w:dxaOrig="9360" w:dyaOrig="2400">
+          <v:shape id="_x0000_i1067" type="#_x0000_t75" style="width:468pt;height:120pt" o:ole="">
             <v:imagedata r:id="rId99" o:title=""/>
           </v:shape>
-          <o:OLEObject Type="Embed" ProgID="Word.OpenDocumentText.12" ShapeID="_x0000_i1062" DrawAspect="Content" ObjectID="_1449996686" r:id="rId100"/>
+          <o:OLEObject Type="Embed" ProgID="Word.OpenDocumentText.12" ShapeID="_x0000_i1067" DrawAspect="Content" ObjectID="_1451974468" r:id="rId100"/>
+        </w:object>
+      </w:r>
+    </w:p>
+    <w:p>
+      <w:r>
+        <w:t>Linq query with ToDictionary method:</w:t>
+      </w:r>
+    </w:p>
+    <w:p/>
+    <w:bookmarkStart w:id="34" w:name="_MON_1449906431"/>
+    <w:bookmarkEnd w:id="34"/>
+    <w:p>
+      <w:pPr>
+        <w:autoSpaceDE w:val="0"/>
+        <w:autoSpaceDN w:val="0"/>
+        <w:adjustRightInd w:val="0"/>
+      </w:pPr>
+      <w:r>
+        <w:object w:dxaOrig="9360" w:dyaOrig="1117">
+          <v:shape id="_x0000_i1068" type="#_x0000_t75" style="width:468pt;height:55.5pt" o:ole="">
+            <v:imagedata r:id="rId101" o:title=""/>
+          </v:shape>
+          <o:OLEObject Type="Embed" ProgID="Word.OpenDocumentText.12" ShapeID="_x0000_i1068" DrawAspect="Content" ObjectID="_1451974469" r:id="rId102"/>
+        </w:object>
+      </w:r>
+    </w:p>
+    <w:p>
+      <w:pPr>
+        <w:autoSpaceDE w:val="0"/>
+        <w:autoSpaceDN w:val="0"/>
+        <w:adjustRightInd w:val="0"/>
+      </w:pPr>
+      <w:r>
+        <w:object w:dxaOrig="9360" w:dyaOrig="1290">
+          <v:shape id="_x0000_i1069" type="#_x0000_t75" style="width:468pt;height:64.5pt" o:ole="">
+            <v:imagedata r:id="rId103" o:title=""/>
+          </v:shape>
+          <o:OLEObject Type="Embed" ProgID="Word.OpenDocumentText.12" ShapeID="_x0000_i1069" DrawAspect="Content" ObjectID="_1451974470" r:id="rId104"/>
         </w:object>
       </w:r>
     </w:p>
@@ -5074,8 +5177,8 @@
       </w:r>
     </w:p>
     <w:p/>
-    <w:bookmarkStart w:id="33" w:name="_MON_1449906447"/>
-    <w:bookmarkEnd w:id="33"/>
+    <w:bookmarkStart w:id="35" w:name="_MON_1449906447"/>
+    <w:bookmarkEnd w:id="35"/>
     <w:p>
       <w:pPr>
         <w:autoSpaceDE w:val="0"/>
@@ -5084,53 +5187,53 @@
       </w:pPr>
       <w:r>
         <w:object w:dxaOrig="9360" w:dyaOrig="1340">
-          <v:shape id="_x0000_i1063" type="#_x0000_t75" style="width:468pt;height:66.75pt" o:ole="">
-            <v:imagedata r:id="rId101" o:title=""/>
-          </v:shape>
-          <o:OLEObject Type="Embed" ProgID="Word.OpenDocumentText.12" ShapeID="_x0000_i1063" DrawAspect="Content" ObjectID="_1449996687" r:id="rId102"/>
-        </w:object>
-      </w:r>
-    </w:p>
-    <w:p>
-      <w:pPr>
-        <w:autoSpaceDE w:val="0"/>
-        <w:autoSpaceDN w:val="0"/>
-        <w:adjustRightInd w:val="0"/>
-      </w:pPr>
-      <w:r>
-        <w:object w:dxaOrig="9360" w:dyaOrig="1305">
-          <v:shape id="_x0000_i1064" type="#_x0000_t75" style="width:468pt;height:65.25pt" o:ole="">
-            <v:imagedata r:id="rId103" o:title=""/>
-          </v:shape>
-          <o:OLEObject Type="Embed" ProgID="Word.OpenDocumentText.12" ShapeID="_x0000_i1064" DrawAspect="Content" ObjectID="_1449996688" r:id="rId104"/>
-        </w:object>
-      </w:r>
-    </w:p>
-    <w:p>
-      <w:r>
-        <w:t>Linq query using the SkipWhile method:</w:t>
-      </w:r>
-    </w:p>
-    <w:p/>
-    <w:bookmarkStart w:id="34" w:name="_MON_1449906465"/>
-    <w:bookmarkEnd w:id="34"/>
-    <w:p>
-      <w:r>
-        <w:object w:dxaOrig="9360" w:dyaOrig="1340">
-          <v:shape id="_x0000_i1065" type="#_x0000_t75" style="width:468pt;height:66.75pt" o:ole="">
+          <v:shape id="_x0000_i1070" type="#_x0000_t75" style="width:468pt;height:66.75pt" o:ole="">
             <v:imagedata r:id="rId105" o:title=""/>
           </v:shape>
-          <o:OLEObject Type="Embed" ProgID="Word.OpenDocumentText.12" ShapeID="_x0000_i1065" DrawAspect="Content" ObjectID="_1449996689" r:id="rId106"/>
+          <o:OLEObject Type="Embed" ProgID="Word.OpenDocumentText.12" ShapeID="_x0000_i1070" DrawAspect="Content" ObjectID="_1451974471" r:id="rId106"/>
         </w:object>
       </w:r>
     </w:p>
     <w:p>
-      <w:r>
-        <w:object w:dxaOrig="9360" w:dyaOrig="1560">
-          <v:shape id="_x0000_i1066" type="#_x0000_t75" style="width:468pt;height:78pt" o:ole="">
+      <w:pPr>
+        <w:autoSpaceDE w:val="0"/>
+        <w:autoSpaceDN w:val="0"/>
+        <w:adjustRightInd w:val="0"/>
+      </w:pPr>
+      <w:r>
+        <w:object w:dxaOrig="9360" w:dyaOrig="1305">
+          <v:shape id="_x0000_i1071" type="#_x0000_t75" style="width:468pt;height:65.25pt" o:ole="">
             <v:imagedata r:id="rId107" o:title=""/>
           </v:shape>
-          <o:OLEObject Type="Embed" ProgID="Word.OpenDocumentText.12" ShapeID="_x0000_i1066" DrawAspect="Content" ObjectID="_1449996690" r:id="rId108"/>
+          <o:OLEObject Type="Embed" ProgID="Word.OpenDocumentText.12" ShapeID="_x0000_i1071" DrawAspect="Content" ObjectID="_1451974472" r:id="rId108"/>
+        </w:object>
+      </w:r>
+    </w:p>
+    <w:p>
+      <w:r>
+        <w:t>Linq query using the SkipWhile method:</w:t>
+      </w:r>
+    </w:p>
+    <w:p/>
+    <w:bookmarkStart w:id="36" w:name="_MON_1449906465"/>
+    <w:bookmarkEnd w:id="36"/>
+    <w:p>
+      <w:r>
+        <w:object w:dxaOrig="9360" w:dyaOrig="1340">
+          <v:shape id="_x0000_i1072" type="#_x0000_t75" style="width:468pt;height:66.75pt" o:ole="">
+            <v:imagedata r:id="rId109" o:title=""/>
+          </v:shape>
+          <o:OLEObject Type="Embed" ProgID="Word.OpenDocumentText.12" ShapeID="_x0000_i1072" DrawAspect="Content" ObjectID="_1451974473" r:id="rId110"/>
+        </w:object>
+      </w:r>
+    </w:p>
+    <w:p>
+      <w:r>
+        <w:object w:dxaOrig="9360" w:dyaOrig="1560">
+          <v:shape id="_x0000_i1073" type="#_x0000_t75" style="width:468pt;height:78pt" o:ole="">
+            <v:imagedata r:id="rId111" o:title=""/>
+          </v:shape>
+          <o:OLEObject Type="Embed" ProgID="Word.OpenDocumentText.12" ShapeID="_x0000_i1073" DrawAspect="Content" ObjectID="_1451974474" r:id="rId112"/>
         </w:object>
       </w:r>
     </w:p>
@@ -5172,8 +5275,8 @@
         </w:rPr>
       </w:pPr>
     </w:p>
-    <w:bookmarkStart w:id="35" w:name="_MON_1449906497"/>
-    <w:bookmarkEnd w:id="35"/>
+    <w:bookmarkStart w:id="37" w:name="_MON_1449906497"/>
+    <w:bookmarkEnd w:id="37"/>
     <w:p>
       <w:pPr>
         <w:rPr>
@@ -5195,10 +5298,10 @@
           <w:szCs w:val="27"/>
         </w:rPr>
         <w:object w:dxaOrig="9360" w:dyaOrig="1517">
-          <v:shape id="_x0000_i1067" type="#_x0000_t75" style="width:468pt;height:75.75pt" o:ole="">
-            <v:imagedata r:id="rId109" o:title=""/>
+          <v:shape id="_x0000_i1074" type="#_x0000_t75" style="width:468pt;height:75.75pt" o:ole="">
+            <v:imagedata r:id="rId113" o:title=""/>
           </v:shape>
-          <o:OLEObject Type="Embed" ProgID="Word.OpenDocumentText.12" ShapeID="_x0000_i1067" DrawAspect="Content" ObjectID="_1449996691" r:id="rId110"/>
+          <o:OLEObject Type="Embed" ProgID="Word.OpenDocumentText.12" ShapeID="_x0000_i1074" DrawAspect="Content" ObjectID="_1451974475" r:id="rId114"/>
         </w:object>
       </w:r>
     </w:p>
@@ -5213,10 +5316,10 @@
           <w:szCs w:val="27"/>
         </w:rPr>
         <w:object w:dxaOrig="9360" w:dyaOrig="1560">
-          <v:shape id="_x0000_i1068" type="#_x0000_t75" style="width:468pt;height:78pt" o:ole="">
-            <v:imagedata r:id="rId111" o:title=""/>
+          <v:shape id="_x0000_i1075" type="#_x0000_t75" style="width:468pt;height:78pt" o:ole="">
+            <v:imagedata r:id="rId115" o:title=""/>
           </v:shape>
-          <o:OLEObject Type="Embed" ProgID="Word.OpenDocumentText.12" ShapeID="_x0000_i1068" DrawAspect="Content" ObjectID="_1449996692" r:id="rId112"/>
+          <o:OLEObject Type="Embed" ProgID="Word.OpenDocumentText.12" ShapeID="_x0000_i1075" DrawAspect="Content" ObjectID="_1451974476" r:id="rId116"/>
         </w:object>
       </w:r>
     </w:p>
@@ -5236,7 +5339,7 @@
           <w:szCs w:val="27"/>
         </w:rPr>
       </w:pPr>
-      <w:bookmarkStart w:id="36" w:name="_Toc376166328"/>
+      <w:bookmarkStart w:id="38" w:name="_Toc376166328"/>
       <w:r>
         <w:rPr>
           <w:rStyle w:val="mw-headline"/>
@@ -5248,7 +5351,7 @@
         </w:rPr>
         <w:t>Source Code - Download</w:t>
       </w:r>
-      <w:bookmarkEnd w:id="36"/>
+      <w:bookmarkEnd w:id="38"/>
     </w:p>
     <w:p>
       <w:pPr>
@@ -5296,7 +5399,7 @@
         </w:rPr>
         <w:t xml:space="preserve">GitHub address: </w:t>
       </w:r>
-      <w:hyperlink r:id="rId113" w:history="1">
+      <w:hyperlink r:id="rId117" w:history="1">
         <w:r>
           <w:rPr>
             <w:rStyle w:val="Hyperlink"/>
@@ -5344,7 +5447,7 @@
         </w:rPr>
         <w:t xml:space="preserve">GitHub page: </w:t>
       </w:r>
-      <w:hyperlink r:id="rId114" w:history="1">
+      <w:hyperlink r:id="rId118" w:history="1">
         <w:r>
           <w:rPr>
             <w:rStyle w:val="Hyperlink"/>
@@ -6687,7 +6790,7 @@
 </file>
 
 <file path=customXml/itemProps1.xml><?xml version="1.0" encoding="utf-8"?>
-<ds:datastoreItem xmlns:ds="http://schemas.openxmlformats.org/officeDocument/2006/customXml" ds:itemID="{D4263067-78AF-495A-8D0A-618FFA1E1881}">
+<ds:datastoreItem xmlns:ds="http://schemas.openxmlformats.org/officeDocument/2006/customXml" ds:itemID="{D3252691-A86F-43FD-91CA-C487B1A511F5}">
   <ds:schemaRefs>
     <ds:schemaRef ds:uri="http://schemas.openxmlformats.org/officeDocument/2006/bibliography"/>
   </ds:schemaRefs>

</xml_diff>

<commit_message>
Update to include paging examples
</commit_message>
<xml_diff>
--- a/Documentation/LinqToServiceNowDocumentation.docx
+++ b/Documentation/LinqToServiceNowDocumentation.docx
@@ -1035,7 +1035,7 @@
           <v:shape id="_x0000_i1025" type="#_x0000_t75" style="width:468pt;height:94.5pt" o:ole="">
             <v:imagedata r:id="rId6" o:title=""/>
           </v:shape>
-          <o:OLEObject Type="Embed" ProgID="Word.OpenDocumentText.12" ShapeID="_x0000_i1025" DrawAspect="Content" ObjectID="_1451974424" r:id="rId7"/>
+          <o:OLEObject Type="Embed" ProgID="Word.OpenDocumentText.12" ShapeID="_x0000_i1025" DrawAspect="Content" ObjectID="_1451975397" r:id="rId7"/>
         </w:object>
       </w:r>
       <w:r>
@@ -1121,7 +1121,7 @@
           <v:shape id="_x0000_i1026" type="#_x0000_t75" style="width:468pt;height:138pt" o:ole="">
             <v:imagedata r:id="rId8" o:title=""/>
           </v:shape>
-          <o:OLEObject Type="Embed" ProgID="Word.OpenDocumentText.12" ShapeID="_x0000_i1026" DrawAspect="Content" ObjectID="_1451974425" r:id="rId9"/>
+          <o:OLEObject Type="Embed" ProgID="Word.OpenDocumentText.12" ShapeID="_x0000_i1026" DrawAspect="Content" ObjectID="_1451975398" r:id="rId9"/>
         </w:object>
       </w:r>
       <w:r>
@@ -1336,7 +1336,7 @@
           <v:shape id="_x0000_i1027" type="#_x0000_t75" style="width:468pt;height:207pt" o:ole="">
             <v:imagedata r:id="rId10" o:title=""/>
           </v:shape>
-          <o:OLEObject Type="Embed" ProgID="Word.OpenDocumentText.12" ShapeID="_x0000_i1027" DrawAspect="Content" ObjectID="_1451974426" r:id="rId11"/>
+          <o:OLEObject Type="Embed" ProgID="Word.OpenDocumentText.12" ShapeID="_x0000_i1027" DrawAspect="Content" ObjectID="_1451975399" r:id="rId11"/>
         </w:object>
       </w:r>
       <w:r>
@@ -2242,7 +2242,7 @@
           <v:shape id="_x0000_i1028" type="#_x0000_t75" style="width:468pt;height:89.25pt" o:ole="">
             <v:imagedata r:id="rId15" o:title=""/>
           </v:shape>
-          <o:OLEObject Type="Embed" ProgID="Word.OpenDocumentText.12" ShapeID="_x0000_i1028" DrawAspect="Content" ObjectID="_1451974427" r:id="rId16"/>
+          <o:OLEObject Type="Embed" ProgID="Word.OpenDocumentText.12" ShapeID="_x0000_i1028" DrawAspect="Content" ObjectID="_1451975400" r:id="rId16"/>
         </w:object>
       </w:r>
     </w:p>
@@ -2305,7 +2305,7 @@
           <v:shape id="_x0000_i1029" type="#_x0000_t75" style="width:468pt;height:31.5pt" o:ole="">
             <v:imagedata r:id="rId17" o:title=""/>
           </v:shape>
-          <o:OLEObject Type="Embed" ProgID="Word.OpenDocumentText.12" ShapeID="_x0000_i1029" DrawAspect="Content" ObjectID="_1451974428" r:id="rId18"/>
+          <o:OLEObject Type="Embed" ProgID="Word.OpenDocumentText.12" ShapeID="_x0000_i1029" DrawAspect="Content" ObjectID="_1451975401" r:id="rId18"/>
         </w:object>
       </w:r>
     </w:p>
@@ -2344,7 +2344,7 @@
           <v:shape id="_x0000_i1030" type="#_x0000_t75" style="width:468pt;height:31.5pt" o:ole="">
             <v:imagedata r:id="rId19" o:title=""/>
           </v:shape>
-          <o:OLEObject Type="Embed" ProgID="Word.OpenDocumentText.12" ShapeID="_x0000_i1030" DrawAspect="Content" ObjectID="_1451974429" r:id="rId20"/>
+          <o:OLEObject Type="Embed" ProgID="Word.OpenDocumentText.12" ShapeID="_x0000_i1030" DrawAspect="Content" ObjectID="_1451975402" r:id="rId20"/>
         </w:object>
       </w:r>
     </w:p>
@@ -2427,11 +2427,9 @@
           <v:shape id="_x0000_i1076" type="#_x0000_t75" style="width:468pt;height:61.5pt" o:ole="">
             <v:imagedata r:id="rId21" o:title=""/>
           </v:shape>
-          <o:OLEObject Type="Embed" ProgID="Word.OpenDocumentText.12" ShapeID="_x0000_i1076" DrawAspect="Content" ObjectID="_1451974430" r:id="rId22"/>
+          <o:OLEObject Type="Embed" ProgID="Word.OpenDocumentText.12" ShapeID="_x0000_i1076" DrawAspect="Content" ObjectID="_1451975403" r:id="rId22"/>
         </w:object>
       </w:r>
-      <w:bookmarkStart w:id="11" w:name="_GoBack"/>
-      <w:bookmarkEnd w:id="11"/>
     </w:p>
     <w:p>
       <w:pPr>
@@ -2449,7 +2447,7 @@
           <w:szCs w:val="24"/>
         </w:rPr>
       </w:pPr>
-      <w:bookmarkStart w:id="12" w:name="_Toc376166326"/>
+      <w:bookmarkStart w:id="11" w:name="_Toc376166326"/>
       <w:r>
         <w:rPr>
           <w:rStyle w:val="mw-headline"/>
@@ -2461,7 +2459,7 @@
         </w:rPr>
         <w:t>Using a Web Reference</w:t>
       </w:r>
-      <w:bookmarkEnd w:id="12"/>
+      <w:bookmarkEnd w:id="11"/>
       <w:r>
         <w:rPr>
           <w:rStyle w:val="mw-headline"/>
@@ -3115,7 +3113,7 @@
           <v:shape id="_x0000_i1031" type="#_x0000_t75" style="width:468pt;height:40.5pt" o:ole="">
             <v:imagedata r:id="rId25" o:title=""/>
           </v:shape>
-          <o:OLEObject Type="Embed" ProgID="Word.OpenDocumentText.12" ShapeID="_x0000_i1031" DrawAspect="Content" ObjectID="_1451974431" r:id="rId26"/>
+          <o:OLEObject Type="Embed" ProgID="Word.OpenDocumentText.12" ShapeID="_x0000_i1031" DrawAspect="Content" ObjectID="_1451975404" r:id="rId26"/>
         </w:object>
       </w:r>
     </w:p>
@@ -3140,7 +3138,7 @@
           <v:shape id="_x0000_i1032" type="#_x0000_t75" style="width:468pt;height:31.5pt" o:ole="">
             <v:imagedata r:id="rId27" o:title=""/>
           </v:shape>
-          <o:OLEObject Type="Embed" ProgID="Word.OpenDocumentText.12" ShapeID="_x0000_i1032" DrawAspect="Content" ObjectID="_1451974432" r:id="rId28"/>
+          <o:OLEObject Type="Embed" ProgID="Word.OpenDocumentText.12" ShapeID="_x0000_i1032" DrawAspect="Content" ObjectID="_1451975405" r:id="rId28"/>
         </w:object>
       </w:r>
     </w:p>
@@ -3198,8 +3196,8 @@
         </w:rPr>
       </w:pPr>
     </w:p>
-    <w:bookmarkStart w:id="13" w:name="_MON_1451973864"/>
-    <w:bookmarkEnd w:id="13"/>
+    <w:bookmarkStart w:id="12" w:name="_MON_1451973864"/>
+    <w:bookmarkEnd w:id="12"/>
     <w:p>
       <w:pPr>
         <w:autoSpaceDE w:val="0"/>
@@ -3226,7 +3224,7 @@
           <v:shape id="_x0000_i1077" type="#_x0000_t75" style="width:468pt;height:61.5pt" o:ole="">
             <v:imagedata r:id="rId29" o:title=""/>
           </v:shape>
-          <o:OLEObject Type="Embed" ProgID="Word.OpenDocumentText.12" ShapeID="_x0000_i1077" DrawAspect="Content" ObjectID="_1451974433" r:id="rId30"/>
+          <o:OLEObject Type="Embed" ProgID="Word.OpenDocumentText.12" ShapeID="_x0000_i1077" DrawAspect="Content" ObjectID="_1451975406" r:id="rId30"/>
         </w:object>
       </w:r>
     </w:p>
@@ -3244,7 +3242,7 @@
           <w:vertAlign w:val="subscript"/>
         </w:rPr>
       </w:pPr>
-      <w:bookmarkStart w:id="14" w:name="_Toc376166327"/>
+      <w:bookmarkStart w:id="13" w:name="_Toc376166327"/>
       <w:r>
         <w:rPr>
           <w:rStyle w:val="mw-headline"/>
@@ -3256,7 +3254,7 @@
         </w:rPr>
         <w:t>Writing Linq Queries</w:t>
       </w:r>
-      <w:bookmarkEnd w:id="14"/>
+      <w:bookmarkEnd w:id="13"/>
       <w:r>
         <w:rPr>
           <w:rStyle w:val="mw-headline"/>
@@ -4242,7 +4240,19 @@
       </w:pPr>
     </w:p>
     <w:p>
-      <w:r>
+      <w:pPr>
+        <w:rPr>
+          <w:rFonts w:ascii="Arial" w:hAnsi="Arial" w:cs="Arial"/>
+          <w:sz w:val="21"/>
+          <w:szCs w:val="21"/>
+        </w:rPr>
+      </w:pPr>
+      <w:r>
+        <w:rPr>
+          <w:rFonts w:ascii="Arial" w:hAnsi="Arial" w:cs="Arial"/>
+          <w:sz w:val="21"/>
+          <w:szCs w:val="21"/>
+        </w:rPr>
         <w:t>Simple Linq query:</w:t>
       </w:r>
     </w:p>
@@ -4255,14 +4265,14 @@
       <w:r>
         <w:tab/>
       </w:r>
-      <w:bookmarkStart w:id="15" w:name="_MON_1449906075"/>
-      <w:bookmarkEnd w:id="15"/>
+      <w:bookmarkStart w:id="14" w:name="_MON_1449906075"/>
+      <w:bookmarkEnd w:id="14"/>
       <w:r>
         <w:object w:dxaOrig="9360" w:dyaOrig="1117">
           <v:shape id="_x0000_i1033" type="#_x0000_t75" style="width:468pt;height:55.5pt" o:ole="">
             <v:imagedata r:id="rId31" o:title=""/>
           </v:shape>
-          <o:OLEObject Type="Embed" ProgID="Word.OpenDocumentText.12" ShapeID="_x0000_i1033" DrawAspect="Content" ObjectID="_1451974434" r:id="rId32"/>
+          <o:OLEObject Type="Embed" ProgID="Word.OpenDocumentText.12" ShapeID="_x0000_i1033" DrawAspect="Content" ObjectID="_1451975407" r:id="rId32"/>
         </w:object>
       </w:r>
     </w:p>
@@ -4283,12 +4293,24 @@
           <v:shape id="_x0000_i1034" type="#_x0000_t75" style="width:468pt;height:64.5pt" o:ole="">
             <v:imagedata r:id="rId33" o:title=""/>
           </v:shape>
-          <o:OLEObject Type="Embed" ProgID="Word.OpenDocumentText.12" ShapeID="_x0000_i1034" DrawAspect="Content" ObjectID="_1451974435" r:id="rId34"/>
+          <o:OLEObject Type="Embed" ProgID="Word.OpenDocumentText.12" ShapeID="_x0000_i1034" DrawAspect="Content" ObjectID="_1451975408" r:id="rId34"/>
         </w:object>
       </w:r>
     </w:p>
     <w:p>
-      <w:r>
+      <w:pPr>
+        <w:rPr>
+          <w:rFonts w:ascii="Arial" w:hAnsi="Arial" w:cs="Arial"/>
+          <w:sz w:val="21"/>
+          <w:szCs w:val="21"/>
+        </w:rPr>
+      </w:pPr>
+      <w:r>
+        <w:rPr>
+          <w:rFonts w:ascii="Arial" w:hAnsi="Arial" w:cs="Arial"/>
+          <w:sz w:val="21"/>
+          <w:szCs w:val="21"/>
+        </w:rPr>
         <w:t>Linq query emulating SQL "IN" clause:</w:t>
       </w:r>
     </w:p>
@@ -4301,14 +4323,14 @@
       <w:r>
         <w:tab/>
       </w:r>
-      <w:bookmarkStart w:id="16" w:name="_MON_1449906095"/>
-      <w:bookmarkEnd w:id="16"/>
+      <w:bookmarkStart w:id="15" w:name="_MON_1449906095"/>
+      <w:bookmarkEnd w:id="15"/>
       <w:r>
         <w:object w:dxaOrig="9360" w:dyaOrig="1117">
           <v:shape id="_x0000_i1035" type="#_x0000_t75" style="width:468pt;height:55.5pt" o:ole="">
             <v:imagedata r:id="rId35" o:title=""/>
           </v:shape>
-          <o:OLEObject Type="Embed" ProgID="Word.OpenDocumentText.12" ShapeID="_x0000_i1035" DrawAspect="Content" ObjectID="_1451974436" r:id="rId36"/>
+          <o:OLEObject Type="Embed" ProgID="Word.OpenDocumentText.12" ShapeID="_x0000_i1035" DrawAspect="Content" ObjectID="_1451975409" r:id="rId36"/>
         </w:object>
       </w:r>
     </w:p>
@@ -4329,12 +4351,24 @@
           <v:shape id="_x0000_i1036" type="#_x0000_t75" style="width:468pt;height:64.5pt" o:ole="">
             <v:imagedata r:id="rId37" o:title=""/>
           </v:shape>
-          <o:OLEObject Type="Embed" ProgID="Word.OpenDocumentText.12" ShapeID="_x0000_i1036" DrawAspect="Content" ObjectID="_1451974437" r:id="rId38"/>
+          <o:OLEObject Type="Embed" ProgID="Word.OpenDocumentText.12" ShapeID="_x0000_i1036" DrawAspect="Content" ObjectID="_1451975410" r:id="rId38"/>
         </w:object>
       </w:r>
     </w:p>
     <w:p>
-      <w:r>
+      <w:pPr>
+        <w:rPr>
+          <w:rFonts w:ascii="Arial" w:hAnsi="Arial" w:cs="Arial"/>
+          <w:sz w:val="21"/>
+          <w:szCs w:val="21"/>
+        </w:rPr>
+      </w:pPr>
+      <w:r>
+        <w:rPr>
+          <w:rFonts w:ascii="Arial" w:hAnsi="Arial" w:cs="Arial"/>
+          <w:sz w:val="21"/>
+          <w:szCs w:val="21"/>
+        </w:rPr>
         <w:t>Linq query evaluating if a field contains a string of data:</w:t>
       </w:r>
     </w:p>
@@ -4347,14 +4381,14 @@
       <w:r>
         <w:tab/>
       </w:r>
-      <w:bookmarkStart w:id="17" w:name="_MON_1449906111"/>
-      <w:bookmarkEnd w:id="17"/>
+      <w:bookmarkStart w:id="16" w:name="_MON_1449906111"/>
+      <w:bookmarkEnd w:id="16"/>
       <w:r>
         <w:object w:dxaOrig="9360" w:dyaOrig="1117">
           <v:shape id="_x0000_i1037" type="#_x0000_t75" style="width:468pt;height:55.5pt" o:ole="">
             <v:imagedata r:id="rId39" o:title=""/>
           </v:shape>
-          <o:OLEObject Type="Embed" ProgID="Word.OpenDocumentText.12" ShapeID="_x0000_i1037" DrawAspect="Content" ObjectID="_1451974438" r:id="rId40"/>
+          <o:OLEObject Type="Embed" ProgID="Word.OpenDocumentText.12" ShapeID="_x0000_i1037" DrawAspect="Content" ObjectID="_1451975411" r:id="rId40"/>
         </w:object>
       </w:r>
     </w:p>
@@ -4375,12 +4409,24 @@
           <v:shape id="_x0000_i1038" type="#_x0000_t75" style="width:468pt;height:64.5pt" o:ole="">
             <v:imagedata r:id="rId41" o:title=""/>
           </v:shape>
-          <o:OLEObject Type="Embed" ProgID="Word.OpenDocumentText.12" ShapeID="_x0000_i1038" DrawAspect="Content" ObjectID="_1451974439" r:id="rId42"/>
+          <o:OLEObject Type="Embed" ProgID="Word.OpenDocumentText.12" ShapeID="_x0000_i1038" DrawAspect="Content" ObjectID="_1451975412" r:id="rId42"/>
         </w:object>
       </w:r>
     </w:p>
     <w:p>
-      <w:r>
+      <w:pPr>
+        <w:rPr>
+          <w:rFonts w:ascii="Arial" w:hAnsi="Arial" w:cs="Arial"/>
+          <w:sz w:val="21"/>
+          <w:szCs w:val="21"/>
+        </w:rPr>
+      </w:pPr>
+      <w:r>
+        <w:rPr>
+          <w:rFonts w:ascii="Arial" w:hAnsi="Arial" w:cs="Arial"/>
+          <w:sz w:val="21"/>
+          <w:szCs w:val="21"/>
+        </w:rPr>
         <w:t>Linq query using the NOT keyword:</w:t>
       </w:r>
     </w:p>
@@ -4393,14 +4439,14 @@
       <w:r>
         <w:tab/>
       </w:r>
-      <w:bookmarkStart w:id="18" w:name="_MON_1449906129"/>
-      <w:bookmarkEnd w:id="18"/>
+      <w:bookmarkStart w:id="17" w:name="_MON_1449906129"/>
+      <w:bookmarkEnd w:id="17"/>
       <w:r>
         <w:object w:dxaOrig="9360" w:dyaOrig="1117">
           <v:shape id="_x0000_i1039" type="#_x0000_t75" style="width:468pt;height:55.5pt" o:ole="">
             <v:imagedata r:id="rId43" o:title=""/>
           </v:shape>
-          <o:OLEObject Type="Embed" ProgID="Word.OpenDocumentText.12" ShapeID="_x0000_i1039" DrawAspect="Content" ObjectID="_1451974440" r:id="rId44"/>
+          <o:OLEObject Type="Embed" ProgID="Word.OpenDocumentText.12" ShapeID="_x0000_i1039" DrawAspect="Content" ObjectID="_1451975413" r:id="rId44"/>
         </w:object>
       </w:r>
     </w:p>
@@ -4415,12 +4461,24 @@
           <v:shape id="_x0000_i1040" type="#_x0000_t75" style="width:468pt;height:64.5pt" o:ole="">
             <v:imagedata r:id="rId45" o:title=""/>
           </v:shape>
-          <o:OLEObject Type="Embed" ProgID="Word.OpenDocumentText.12" ShapeID="_x0000_i1040" DrawAspect="Content" ObjectID="_1451974441" r:id="rId46"/>
+          <o:OLEObject Type="Embed" ProgID="Word.OpenDocumentText.12" ShapeID="_x0000_i1040" DrawAspect="Content" ObjectID="_1451975414" r:id="rId46"/>
         </w:object>
       </w:r>
     </w:p>
     <w:p>
-      <w:r>
+      <w:pPr>
+        <w:rPr>
+          <w:rFonts w:ascii="Arial" w:hAnsi="Arial" w:cs="Arial"/>
+          <w:sz w:val="21"/>
+          <w:szCs w:val="21"/>
+        </w:rPr>
+      </w:pPr>
+      <w:r>
+        <w:rPr>
+          <w:rFonts w:ascii="Arial" w:hAnsi="Arial" w:cs="Arial"/>
+          <w:sz w:val="21"/>
+          <w:szCs w:val="21"/>
+        </w:rPr>
         <w:t>Linq query using the OR keyword:</w:t>
       </w:r>
     </w:p>
@@ -4434,14 +4492,14 @@
         <w:lastRenderedPageBreak/>
         <w:tab/>
       </w:r>
-      <w:bookmarkStart w:id="19" w:name="_MON_1449906147"/>
-      <w:bookmarkEnd w:id="19"/>
+      <w:bookmarkStart w:id="18" w:name="_MON_1449906147"/>
+      <w:bookmarkEnd w:id="18"/>
       <w:r>
         <w:object w:dxaOrig="9360" w:dyaOrig="1117">
           <v:shape id="_x0000_i1041" type="#_x0000_t75" style="width:468pt;height:55.5pt" o:ole="">
             <v:imagedata r:id="rId47" o:title=""/>
           </v:shape>
-          <o:OLEObject Type="Embed" ProgID="Word.OpenDocumentText.12" ShapeID="_x0000_i1041" DrawAspect="Content" ObjectID="_1451974442" r:id="rId48"/>
+          <o:OLEObject Type="Embed" ProgID="Word.OpenDocumentText.12" ShapeID="_x0000_i1041" DrawAspect="Content" ObjectID="_1451975415" r:id="rId48"/>
         </w:object>
       </w:r>
     </w:p>
@@ -4462,12 +4520,24 @@
           <v:shape id="_x0000_i1042" type="#_x0000_t75" style="width:468pt;height:64.5pt" o:ole="">
             <v:imagedata r:id="rId49" o:title=""/>
           </v:shape>
-          <o:OLEObject Type="Embed" ProgID="Word.OpenDocumentText.12" ShapeID="_x0000_i1042" DrawAspect="Content" ObjectID="_1451974443" r:id="rId50"/>
+          <o:OLEObject Type="Embed" ProgID="Word.OpenDocumentText.12" ShapeID="_x0000_i1042" DrawAspect="Content" ObjectID="_1451975416" r:id="rId50"/>
         </w:object>
       </w:r>
     </w:p>
     <w:p>
-      <w:r>
+      <w:pPr>
+        <w:rPr>
+          <w:rFonts w:ascii="Arial" w:hAnsi="Arial" w:cs="Arial"/>
+          <w:sz w:val="21"/>
+          <w:szCs w:val="21"/>
+        </w:rPr>
+      </w:pPr>
+      <w:r>
+        <w:rPr>
+          <w:rFonts w:ascii="Arial" w:hAnsi="Arial" w:cs="Arial"/>
+          <w:sz w:val="21"/>
+          <w:szCs w:val="21"/>
+        </w:rPr>
         <w:t>Linq query using the greater than keyword:</w:t>
       </w:r>
     </w:p>
@@ -4480,14 +4550,14 @@
       <w:r>
         <w:tab/>
       </w:r>
-      <w:bookmarkStart w:id="20" w:name="_MON_1449906169"/>
-      <w:bookmarkEnd w:id="20"/>
+      <w:bookmarkStart w:id="19" w:name="_MON_1449906169"/>
+      <w:bookmarkEnd w:id="19"/>
       <w:r>
         <w:object w:dxaOrig="9360" w:dyaOrig="1117">
           <v:shape id="_x0000_i1043" type="#_x0000_t75" style="width:468pt;height:55.5pt" o:ole="">
             <v:imagedata r:id="rId51" o:title=""/>
           </v:shape>
-          <o:OLEObject Type="Embed" ProgID="Word.OpenDocumentText.12" ShapeID="_x0000_i1043" DrawAspect="Content" ObjectID="_1451974444" r:id="rId52"/>
+          <o:OLEObject Type="Embed" ProgID="Word.OpenDocumentText.12" ShapeID="_x0000_i1043" DrawAspect="Content" ObjectID="_1451975417" r:id="rId52"/>
         </w:object>
       </w:r>
     </w:p>
@@ -4508,12 +4578,24 @@
           <v:shape id="_x0000_i1044" type="#_x0000_t75" style="width:468pt;height:64.5pt" o:ole="">
             <v:imagedata r:id="rId53" o:title=""/>
           </v:shape>
-          <o:OLEObject Type="Embed" ProgID="Word.OpenDocumentText.12" ShapeID="_x0000_i1044" DrawAspect="Content" ObjectID="_1451974445" r:id="rId54"/>
+          <o:OLEObject Type="Embed" ProgID="Word.OpenDocumentText.12" ShapeID="_x0000_i1044" DrawAspect="Content" ObjectID="_1451975418" r:id="rId54"/>
         </w:object>
       </w:r>
     </w:p>
     <w:p>
-      <w:r>
+      <w:pPr>
+        <w:rPr>
+          <w:rFonts w:ascii="Arial" w:hAnsi="Arial" w:cs="Arial"/>
+          <w:sz w:val="21"/>
+          <w:szCs w:val="21"/>
+        </w:rPr>
+      </w:pPr>
+      <w:r>
+        <w:rPr>
+          <w:rFonts w:ascii="Arial" w:hAnsi="Arial" w:cs="Arial"/>
+          <w:sz w:val="21"/>
+          <w:szCs w:val="21"/>
+        </w:rPr>
         <w:t>Linq query using the Take method:</w:t>
       </w:r>
     </w:p>
@@ -4526,14 +4608,14 @@
       <w:r>
         <w:tab/>
       </w:r>
-      <w:bookmarkStart w:id="21" w:name="_MON_1449906186"/>
-      <w:bookmarkEnd w:id="21"/>
+      <w:bookmarkStart w:id="20" w:name="_MON_1449906186"/>
+      <w:bookmarkEnd w:id="20"/>
       <w:r>
         <w:object w:dxaOrig="9360" w:dyaOrig="1340">
           <v:shape id="_x0000_i1045" type="#_x0000_t75" style="width:468pt;height:66.75pt" o:ole="">
             <v:imagedata r:id="rId55" o:title=""/>
           </v:shape>
-          <o:OLEObject Type="Embed" ProgID="Word.OpenDocumentText.12" ShapeID="_x0000_i1045" DrawAspect="Content" ObjectID="_1451974446" r:id="rId56"/>
+          <o:OLEObject Type="Embed" ProgID="Word.OpenDocumentText.12" ShapeID="_x0000_i1045" DrawAspect="Content" ObjectID="_1451975419" r:id="rId56"/>
         </w:object>
       </w:r>
     </w:p>
@@ -4554,7 +4636,7 @@
           <v:shape id="_x0000_i1046" type="#_x0000_t75" style="width:468pt;height:64.5pt" o:ole="">
             <v:imagedata r:id="rId57" o:title=""/>
           </v:shape>
-          <o:OLEObject Type="Embed" ProgID="Word.OpenDocumentText.12" ShapeID="_x0000_i1046" DrawAspect="Content" ObjectID="_1451974447" r:id="rId58"/>
+          <o:OLEObject Type="Embed" ProgID="Word.OpenDocumentText.12" ShapeID="_x0000_i1046" DrawAspect="Content" ObjectID="_1451975420" r:id="rId58"/>
         </w:object>
       </w:r>
     </w:p>
@@ -4563,17 +4645,42 @@
         <w:autoSpaceDE w:val="0"/>
         <w:autoSpaceDN w:val="0"/>
         <w:adjustRightInd w:val="0"/>
-      </w:pPr>
-      <w:r>
+        <w:rPr>
+          <w:rFonts w:ascii="Arial" w:hAnsi="Arial" w:cs="Arial"/>
+          <w:sz w:val="21"/>
+          <w:szCs w:val="21"/>
+        </w:rPr>
+      </w:pPr>
+      <w:r>
+        <w:rPr>
+          <w:rFonts w:ascii="Arial" w:hAnsi="Arial" w:cs="Arial"/>
+          <w:sz w:val="21"/>
+          <w:szCs w:val="21"/>
+        </w:rPr>
         <w:t xml:space="preserve">Linq query using the </w:t>
       </w:r>
       <w:r>
+        <w:rPr>
+          <w:rFonts w:ascii="Arial" w:hAnsi="Arial" w:cs="Arial"/>
+          <w:sz w:val="21"/>
+          <w:szCs w:val="21"/>
+        </w:rPr>
         <w:t>OrderB</w:t>
       </w:r>
       <w:r>
+        <w:rPr>
+          <w:rFonts w:ascii="Arial" w:hAnsi="Arial" w:cs="Arial"/>
+          <w:sz w:val="21"/>
+          <w:szCs w:val="21"/>
+        </w:rPr>
         <w:t>y method:</w:t>
       </w:r>
       <w:r>
+        <w:rPr>
+          <w:rFonts w:ascii="Arial" w:hAnsi="Arial" w:cs="Arial"/>
+          <w:sz w:val="21"/>
+          <w:szCs w:val="21"/>
+        </w:rPr>
         <w:br/>
       </w:r>
     </w:p>
@@ -4586,14 +4693,14 @@
       <w:r>
         <w:tab/>
       </w:r>
-      <w:bookmarkStart w:id="22" w:name="_MON_1449906203"/>
-      <w:bookmarkEnd w:id="22"/>
+      <w:bookmarkStart w:id="21" w:name="_MON_1449906203"/>
+      <w:bookmarkEnd w:id="21"/>
       <w:r>
         <w:object w:dxaOrig="9360" w:dyaOrig="1340">
           <v:shape id="_x0000_i1047" type="#_x0000_t75" style="width:468pt;height:66.75pt" o:ole="">
             <v:imagedata r:id="rId59" o:title=""/>
           </v:shape>
-          <o:OLEObject Type="Embed" ProgID="Word.OpenDocumentText.12" ShapeID="_x0000_i1047" DrawAspect="Content" ObjectID="_1451974448" r:id="rId60"/>
+          <o:OLEObject Type="Embed" ProgID="Word.OpenDocumentText.12" ShapeID="_x0000_i1047" DrawAspect="Content" ObjectID="_1451975421" r:id="rId60"/>
         </w:object>
       </w:r>
     </w:p>
@@ -4614,7 +4721,7 @@
           <v:shape id="_x0000_i1048" type="#_x0000_t75" style="width:468pt;height:75.75pt" o:ole="">
             <v:imagedata r:id="rId61" o:title=""/>
           </v:shape>
-          <o:OLEObject Type="Embed" ProgID="Word.OpenDocumentText.12" ShapeID="_x0000_i1048" DrawAspect="Content" ObjectID="_1451974449" r:id="rId62"/>
+          <o:OLEObject Type="Embed" ProgID="Word.OpenDocumentText.12" ShapeID="_x0000_i1048" DrawAspect="Content" ObjectID="_1451975422" r:id="rId62"/>
         </w:object>
       </w:r>
     </w:p>
@@ -4624,14 +4731,18 @@
         <w:autoSpaceDN w:val="0"/>
         <w:adjustRightInd w:val="0"/>
         <w:rPr>
-          <w:rFonts w:cs="Consolas"/>
-          <w:color w:val="000000"/>
-        </w:rPr>
-      </w:pPr>
-      <w:r>
-        <w:rPr>
-          <w:rFonts w:cs="Consolas"/>
-          <w:color w:val="000000"/>
+          <w:rFonts w:ascii="Arial" w:hAnsi="Arial" w:cs="Arial"/>
+          <w:color w:val="000000"/>
+          <w:sz w:val="21"/>
+          <w:szCs w:val="21"/>
+        </w:rPr>
+      </w:pPr>
+      <w:r>
+        <w:rPr>
+          <w:rFonts w:ascii="Arial" w:hAnsi="Arial" w:cs="Arial"/>
+          <w:color w:val="000000"/>
+          <w:sz w:val="21"/>
+          <w:szCs w:val="21"/>
         </w:rPr>
         <w:t>Linq query using the OrderBy method with multiple operators:</w:t>
       </w:r>
@@ -4668,10 +4779,11 @@
           <w:sz w:val="19"/>
           <w:szCs w:val="19"/>
         </w:rPr>
+        <w:lastRenderedPageBreak/>
         <w:tab/>
       </w:r>
-      <w:bookmarkStart w:id="23" w:name="_MON_1449906221"/>
-      <w:bookmarkEnd w:id="23"/>
+      <w:bookmarkStart w:id="22" w:name="_MON_1449906221"/>
+      <w:bookmarkEnd w:id="22"/>
       <w:r>
         <w:rPr>
           <w:rFonts w:ascii="Consolas" w:hAnsi="Consolas" w:cs="Consolas"/>
@@ -4683,11 +4795,11 @@
           <v:shape id="_x0000_i1049" type="#_x0000_t75" style="width:468pt;height:66.75pt" o:ole="">
             <v:imagedata r:id="rId63" o:title=""/>
           </v:shape>
-          <o:OLEObject Type="Embed" ProgID="Word.OpenDocumentText.12" ShapeID="_x0000_i1049" DrawAspect="Content" ObjectID="_1451974450" r:id="rId64"/>
+          <o:OLEObject Type="Embed" ProgID="Word.OpenDocumentText.12" ShapeID="_x0000_i1049" DrawAspect="Content" ObjectID="_1451975423" r:id="rId64"/>
         </w:object>
       </w:r>
-      <w:bookmarkStart w:id="24" w:name="_MON_1449994238"/>
-      <w:bookmarkEnd w:id="24"/>
+      <w:bookmarkStart w:id="23" w:name="_MON_1449994238"/>
+      <w:bookmarkEnd w:id="23"/>
       <w:r>
         <w:rPr>
           <w:rFonts w:ascii="Consolas" w:hAnsi="Consolas" w:cs="Consolas"/>
@@ -4699,12 +4811,24 @@
           <v:shape id="_x0000_i1050" type="#_x0000_t75" style="width:468pt;height:51pt" o:ole="">
             <v:imagedata r:id="rId65" o:title=""/>
           </v:shape>
-          <o:OLEObject Type="Embed" ProgID="Word.OpenDocumentText.12" ShapeID="_x0000_i1050" DrawAspect="Content" ObjectID="_1451974451" r:id="rId66"/>
+          <o:OLEObject Type="Embed" ProgID="Word.OpenDocumentText.12" ShapeID="_x0000_i1050" DrawAspect="Content" ObjectID="_1451975424" r:id="rId66"/>
         </w:object>
       </w:r>
     </w:p>
     <w:p>
-      <w:r>
+      <w:pPr>
+        <w:rPr>
+          <w:rFonts w:ascii="Arial" w:hAnsi="Arial" w:cs="Arial"/>
+          <w:sz w:val="21"/>
+          <w:szCs w:val="21"/>
+        </w:rPr>
+      </w:pPr>
+      <w:r>
+        <w:rPr>
+          <w:rFonts w:ascii="Arial" w:hAnsi="Arial" w:cs="Arial"/>
+          <w:sz w:val="21"/>
+          <w:szCs w:val="21"/>
+        </w:rPr>
         <w:t>Linq query using the Skip method:</w:t>
       </w:r>
     </w:p>
@@ -4717,14 +4841,14 @@
       <w:r>
         <w:tab/>
       </w:r>
-      <w:bookmarkStart w:id="25" w:name="_MON_1449906238"/>
-      <w:bookmarkEnd w:id="25"/>
+      <w:bookmarkStart w:id="24" w:name="_MON_1449906238"/>
+      <w:bookmarkEnd w:id="24"/>
       <w:r>
         <w:object w:dxaOrig="9360" w:dyaOrig="1562">
           <v:shape id="_x0000_i1051" type="#_x0000_t75" style="width:468pt;height:78pt" o:ole="">
             <v:imagedata r:id="rId67" o:title=""/>
           </v:shape>
-          <o:OLEObject Type="Embed" ProgID="Word.OpenDocumentText.12" ShapeID="_x0000_i1051" DrawAspect="Content" ObjectID="_1451974452" r:id="rId68"/>
+          <o:OLEObject Type="Embed" ProgID="Word.OpenDocumentText.12" ShapeID="_x0000_i1051" DrawAspect="Content" ObjectID="_1451975425" r:id="rId68"/>
         </w:object>
       </w:r>
     </w:p>
@@ -4745,12 +4869,24 @@
           <v:shape id="_x0000_i1052" type="#_x0000_t75" style="width:468pt;height:87pt" o:ole="">
             <v:imagedata r:id="rId69" o:title=""/>
           </v:shape>
-          <o:OLEObject Type="Embed" ProgID="Word.OpenDocumentText.12" ShapeID="_x0000_i1052" DrawAspect="Content" ObjectID="_1451974453" r:id="rId70"/>
+          <o:OLEObject Type="Embed" ProgID="Word.OpenDocumentText.12" ShapeID="_x0000_i1052" DrawAspect="Content" ObjectID="_1451975426" r:id="rId70"/>
         </w:object>
       </w:r>
     </w:p>
     <w:p>
-      <w:r>
+      <w:pPr>
+        <w:rPr>
+          <w:rFonts w:ascii="Arial" w:hAnsi="Arial" w:cs="Arial"/>
+          <w:sz w:val="21"/>
+          <w:szCs w:val="21"/>
+        </w:rPr>
+      </w:pPr>
+      <w:r>
+        <w:rPr>
+          <w:rFonts w:ascii="Arial" w:hAnsi="Arial" w:cs="Arial"/>
+          <w:sz w:val="21"/>
+          <w:szCs w:val="21"/>
+        </w:rPr>
         <w:t>Linq query using the ElementAt method:</w:t>
       </w:r>
     </w:p>
@@ -4763,14 +4899,14 @@
       <w:r>
         <w:tab/>
       </w:r>
-      <w:bookmarkStart w:id="26" w:name="_MON_1449906273"/>
-      <w:bookmarkEnd w:id="26"/>
+      <w:bookmarkStart w:id="25" w:name="_MON_1449906273"/>
+      <w:bookmarkEnd w:id="25"/>
       <w:r>
         <w:object w:dxaOrig="9360" w:dyaOrig="1562">
           <v:shape id="_x0000_i1053" type="#_x0000_t75" style="width:468pt;height:78pt" o:ole="">
             <v:imagedata r:id="rId71" o:title=""/>
           </v:shape>
-          <o:OLEObject Type="Embed" ProgID="Word.OpenDocumentText.12" ShapeID="_x0000_i1053" DrawAspect="Content" ObjectID="_1451974454" r:id="rId72"/>
+          <o:OLEObject Type="Embed" ProgID="Word.OpenDocumentText.12" ShapeID="_x0000_i1053" DrawAspect="Content" ObjectID="_1451975427" r:id="rId72"/>
         </w:object>
       </w:r>
     </w:p>
@@ -4791,8 +4927,30 @@
           <v:shape id="_x0000_i1054" type="#_x0000_t75" style="width:468pt;height:87pt" o:ole="">
             <v:imagedata r:id="rId73" o:title=""/>
           </v:shape>
-          <o:OLEObject Type="Embed" ProgID="Word.OpenDocumentText.12" ShapeID="_x0000_i1054" DrawAspect="Content" ObjectID="_1451974455" r:id="rId74"/>
+          <o:OLEObject Type="Embed" ProgID="Word.OpenDocumentText.12" ShapeID="_x0000_i1054" DrawAspect="Content" ObjectID="_1451975428" r:id="rId74"/>
         </w:object>
+      </w:r>
+    </w:p>
+    <w:p>
+      <w:pPr>
+        <w:autoSpaceDE w:val="0"/>
+        <w:autoSpaceDN w:val="0"/>
+        <w:adjustRightInd w:val="0"/>
+        <w:rPr>
+          <w:rFonts w:ascii="Arial" w:hAnsi="Arial" w:cs="Arial"/>
+          <w:color w:val="000000"/>
+          <w:sz w:val="21"/>
+          <w:szCs w:val="21"/>
+        </w:rPr>
+      </w:pPr>
+      <w:r>
+        <w:rPr>
+          <w:rFonts w:ascii="Arial" w:hAnsi="Arial" w:cs="Arial"/>
+          <w:color w:val="000000"/>
+          <w:sz w:val="21"/>
+          <w:szCs w:val="21"/>
+        </w:rPr>
+        <w:t>Linq query using the Visual Basic Like operator:</w:t>
       </w:r>
     </w:p>
     <w:p>
@@ -4807,52 +4965,30 @@
           <w:szCs w:val="19"/>
         </w:rPr>
       </w:pPr>
-      <w:r>
+    </w:p>
+    <w:p>
+      <w:pPr>
+        <w:autoSpaceDE w:val="0"/>
+        <w:autoSpaceDN w:val="0"/>
+        <w:adjustRightInd w:val="0"/>
         <w:rPr>
           <w:rFonts w:ascii="Consolas" w:hAnsi="Consolas" w:cs="Consolas"/>
           <w:color w:val="000000"/>
           <w:sz w:val="19"/>
           <w:szCs w:val="19"/>
         </w:rPr>
-        <w:t>Linq query using the Visual Basic Like operator:</w:t>
-      </w:r>
-    </w:p>
-    <w:p>
-      <w:pPr>
-        <w:autoSpaceDE w:val="0"/>
-        <w:autoSpaceDN w:val="0"/>
-        <w:adjustRightInd w:val="0"/>
+      </w:pPr>
+      <w:r>
         <w:rPr>
           <w:rFonts w:ascii="Consolas" w:hAnsi="Consolas" w:cs="Consolas"/>
           <w:color w:val="000000"/>
           <w:sz w:val="19"/>
           <w:szCs w:val="19"/>
         </w:rPr>
-      </w:pPr>
-    </w:p>
-    <w:p>
-      <w:pPr>
-        <w:autoSpaceDE w:val="0"/>
-        <w:autoSpaceDN w:val="0"/>
-        <w:adjustRightInd w:val="0"/>
-        <w:rPr>
-          <w:rFonts w:ascii="Consolas" w:hAnsi="Consolas" w:cs="Consolas"/>
-          <w:color w:val="000000"/>
-          <w:sz w:val="19"/>
-          <w:szCs w:val="19"/>
-        </w:rPr>
-      </w:pPr>
-      <w:r>
-        <w:rPr>
-          <w:rFonts w:ascii="Consolas" w:hAnsi="Consolas" w:cs="Consolas"/>
-          <w:color w:val="000000"/>
-          <w:sz w:val="19"/>
-          <w:szCs w:val="19"/>
-        </w:rPr>
         <w:tab/>
       </w:r>
-      <w:bookmarkStart w:id="27" w:name="_MON_1449906292"/>
-      <w:bookmarkEnd w:id="27"/>
+      <w:bookmarkStart w:id="26" w:name="_MON_1449906292"/>
+      <w:bookmarkEnd w:id="26"/>
       <w:r>
         <w:rPr>
           <w:rFonts w:ascii="Consolas" w:hAnsi="Consolas" w:cs="Consolas"/>
@@ -4864,12 +5000,24 @@
           <v:shape id="_x0000_i1055" type="#_x0000_t75" style="width:468pt;height:66.75pt" o:ole="">
             <v:imagedata r:id="rId75" o:title=""/>
           </v:shape>
-          <o:OLEObject Type="Embed" ProgID="Word.OpenDocumentText.12" ShapeID="_x0000_i1055" DrawAspect="Content" ObjectID="_1451974456" r:id="rId76"/>
+          <o:OLEObject Type="Embed" ProgID="Word.OpenDocumentText.12" ShapeID="_x0000_i1055" DrawAspect="Content" ObjectID="_1451975429" r:id="rId76"/>
         </w:object>
       </w:r>
     </w:p>
     <w:p>
-      <w:r>
+      <w:pPr>
+        <w:rPr>
+          <w:rFonts w:ascii="Arial" w:hAnsi="Arial" w:cs="Arial"/>
+          <w:sz w:val="21"/>
+          <w:szCs w:val="21"/>
+        </w:rPr>
+      </w:pPr>
+      <w:r>
+        <w:rPr>
+          <w:rFonts w:ascii="Arial" w:hAnsi="Arial" w:cs="Arial"/>
+          <w:sz w:val="21"/>
+          <w:szCs w:val="21"/>
+        </w:rPr>
         <w:t>Linq query using the GroupBy method:</w:t>
       </w:r>
     </w:p>
@@ -4883,14 +5031,14 @@
         <w:lastRenderedPageBreak/>
         <w:tab/>
       </w:r>
-      <w:bookmarkStart w:id="28" w:name="_MON_1449906309"/>
-      <w:bookmarkEnd w:id="28"/>
+      <w:bookmarkStart w:id="27" w:name="_MON_1449906309"/>
+      <w:bookmarkEnd w:id="27"/>
       <w:r>
         <w:object w:dxaOrig="9360" w:dyaOrig="1340">
           <v:shape id="_x0000_i1056" type="#_x0000_t75" style="width:468pt;height:66.75pt" o:ole="">
             <v:imagedata r:id="rId77" o:title=""/>
           </v:shape>
-          <o:OLEObject Type="Embed" ProgID="Word.OpenDocumentText.12" ShapeID="_x0000_i1056" DrawAspect="Content" ObjectID="_1451974457" r:id="rId78"/>
+          <o:OLEObject Type="Embed" ProgID="Word.OpenDocumentText.12" ShapeID="_x0000_i1056" DrawAspect="Content" ObjectID="_1451975430" r:id="rId78"/>
         </w:object>
       </w:r>
     </w:p>
@@ -4911,12 +5059,24 @@
           <v:shape id="_x0000_i1057" type="#_x0000_t75" style="width:468pt;height:64.5pt" o:ole="">
             <v:imagedata r:id="rId79" o:title=""/>
           </v:shape>
-          <o:OLEObject Type="Embed" ProgID="Word.OpenDocumentText.12" ShapeID="_x0000_i1057" DrawAspect="Content" ObjectID="_1451974458" r:id="rId80"/>
+          <o:OLEObject Type="Embed" ProgID="Word.OpenDocumentText.12" ShapeID="_x0000_i1057" DrawAspect="Content" ObjectID="_1451975431" r:id="rId80"/>
         </w:object>
       </w:r>
     </w:p>
     <w:p>
-      <w:r>
+      <w:pPr>
+        <w:rPr>
+          <w:rFonts w:ascii="Arial" w:hAnsi="Arial" w:cs="Arial"/>
+          <w:sz w:val="21"/>
+          <w:szCs w:val="21"/>
+        </w:rPr>
+      </w:pPr>
+      <w:r>
+        <w:rPr>
+          <w:rFonts w:ascii="Arial" w:hAnsi="Arial" w:cs="Arial"/>
+          <w:sz w:val="21"/>
+          <w:szCs w:val="21"/>
+        </w:rPr>
         <w:t>Linq query using the GroupBy method and a selector operator:</w:t>
       </w:r>
     </w:p>
@@ -4929,14 +5089,14 @@
       <w:r>
         <w:tab/>
       </w:r>
-      <w:bookmarkStart w:id="29" w:name="_MON_1449906324"/>
-      <w:bookmarkEnd w:id="29"/>
+      <w:bookmarkStart w:id="28" w:name="_MON_1449906324"/>
+      <w:bookmarkEnd w:id="28"/>
       <w:r>
         <w:object w:dxaOrig="9360" w:dyaOrig="1340">
           <v:shape id="_x0000_i1058" type="#_x0000_t75" style="width:468pt;height:66.75pt" o:ole="">
             <v:imagedata r:id="rId81" o:title=""/>
           </v:shape>
-          <o:OLEObject Type="Embed" ProgID="Word.OpenDocumentText.12" ShapeID="_x0000_i1058" DrawAspect="Content" ObjectID="_1451974459" r:id="rId82"/>
+          <o:OLEObject Type="Embed" ProgID="Word.OpenDocumentText.12" ShapeID="_x0000_i1058" DrawAspect="Content" ObjectID="_1451975432" r:id="rId82"/>
         </w:object>
       </w:r>
     </w:p>
@@ -4957,12 +5117,24 @@
           <v:shape id="_x0000_i1059" type="#_x0000_t75" style="width:468pt;height:76.5pt" o:ole="">
             <v:imagedata r:id="rId83" o:title=""/>
           </v:shape>
-          <o:OLEObject Type="Embed" ProgID="Word.OpenDocumentText.12" ShapeID="_x0000_i1059" DrawAspect="Content" ObjectID="_1451974460" r:id="rId84"/>
+          <o:OLEObject Type="Embed" ProgID="Word.OpenDocumentText.12" ShapeID="_x0000_i1059" DrawAspect="Content" ObjectID="_1451975433" r:id="rId84"/>
         </w:object>
       </w:r>
     </w:p>
     <w:p>
-      <w:r>
+      <w:pPr>
+        <w:rPr>
+          <w:rFonts w:ascii="Arial" w:hAnsi="Arial" w:cs="Arial"/>
+          <w:sz w:val="21"/>
+          <w:szCs w:val="21"/>
+        </w:rPr>
+      </w:pPr>
+      <w:r>
+        <w:rPr>
+          <w:rFonts w:ascii="Arial" w:hAnsi="Arial" w:cs="Arial"/>
+          <w:sz w:val="21"/>
+          <w:szCs w:val="21"/>
+        </w:rPr>
         <w:t>Linq query using the Join method:</w:t>
       </w:r>
     </w:p>
@@ -4975,14 +5147,14 @@
       <w:r>
         <w:tab/>
       </w:r>
-      <w:bookmarkStart w:id="30" w:name="_MON_1449906341"/>
-      <w:bookmarkEnd w:id="30"/>
+      <w:bookmarkStart w:id="29" w:name="_MON_1449906341"/>
+      <w:bookmarkEnd w:id="29"/>
       <w:r>
         <w:object w:dxaOrig="9360" w:dyaOrig="1562">
           <v:shape id="_x0000_i1060" type="#_x0000_t75" style="width:468pt;height:78pt" o:ole="">
             <v:imagedata r:id="rId85" o:title=""/>
           </v:shape>
-          <o:OLEObject Type="Embed" ProgID="Word.OpenDocumentText.12" ShapeID="_x0000_i1060" DrawAspect="Content" ObjectID="_1451974461" r:id="rId86"/>
+          <o:OLEObject Type="Embed" ProgID="Word.OpenDocumentText.12" ShapeID="_x0000_i1060" DrawAspect="Content" ObjectID="_1451975434" r:id="rId86"/>
         </w:object>
       </w:r>
     </w:p>
@@ -5004,12 +5176,24 @@
           <v:shape id="_x0000_i1061" type="#_x0000_t75" style="width:468pt;height:75.75pt" o:ole="">
             <v:imagedata r:id="rId87" o:title=""/>
           </v:shape>
-          <o:OLEObject Type="Embed" ProgID="Word.OpenDocumentText.12" ShapeID="_x0000_i1061" DrawAspect="Content" ObjectID="_1451974462" r:id="rId88"/>
+          <o:OLEObject Type="Embed" ProgID="Word.OpenDocumentText.12" ShapeID="_x0000_i1061" DrawAspect="Content" ObjectID="_1451975435" r:id="rId88"/>
         </w:object>
       </w:r>
     </w:p>
     <w:p>
-      <w:r>
+      <w:pPr>
+        <w:rPr>
+          <w:rFonts w:ascii="Arial" w:hAnsi="Arial" w:cs="Arial"/>
+          <w:sz w:val="21"/>
+          <w:szCs w:val="21"/>
+        </w:rPr>
+      </w:pPr>
+      <w:r>
+        <w:rPr>
+          <w:rFonts w:ascii="Arial" w:hAnsi="Arial" w:cs="Arial"/>
+          <w:sz w:val="21"/>
+          <w:szCs w:val="21"/>
+        </w:rPr>
         <w:t>Linq queries with multiple where methods:</w:t>
       </w:r>
     </w:p>
@@ -5022,14 +5206,14 @@
       <w:r>
         <w:tab/>
       </w:r>
-      <w:bookmarkStart w:id="31" w:name="_MON_1449906360"/>
-      <w:bookmarkEnd w:id="31"/>
+      <w:bookmarkStart w:id="30" w:name="_MON_1449906360"/>
+      <w:bookmarkEnd w:id="30"/>
       <w:r>
         <w:object w:dxaOrig="9360" w:dyaOrig="1340">
           <v:shape id="_x0000_i1062" type="#_x0000_t75" style="width:468pt;height:66.75pt" o:ole="">
             <v:imagedata r:id="rId89" o:title=""/>
           </v:shape>
-          <o:OLEObject Type="Embed" ProgID="Word.OpenDocumentText.12" ShapeID="_x0000_i1062" DrawAspect="Content" ObjectID="_1451974463" r:id="rId90"/>
+          <o:OLEObject Type="Embed" ProgID="Word.OpenDocumentText.12" ShapeID="_x0000_i1062" DrawAspect="Content" ObjectID="_1451975436" r:id="rId90"/>
         </w:object>
       </w:r>
     </w:p>
@@ -5050,12 +5234,24 @@
           <v:shape id="_x0000_i1063" type="#_x0000_t75" style="width:468pt;height:87pt" o:ole="">
             <v:imagedata r:id="rId91" o:title=""/>
           </v:shape>
-          <o:OLEObject Type="Embed" ProgID="Word.OpenDocumentText.12" ShapeID="_x0000_i1063" DrawAspect="Content" ObjectID="_1451974464" r:id="rId92"/>
+          <o:OLEObject Type="Embed" ProgID="Word.OpenDocumentText.12" ShapeID="_x0000_i1063" DrawAspect="Content" ObjectID="_1451975437" r:id="rId92"/>
         </w:object>
       </w:r>
     </w:p>
     <w:p>
-      <w:r>
+      <w:pPr>
+        <w:rPr>
+          <w:rFonts w:ascii="Arial" w:hAnsi="Arial" w:cs="Arial"/>
+          <w:sz w:val="21"/>
+          <w:szCs w:val="21"/>
+        </w:rPr>
+      </w:pPr>
+      <w:r>
+        <w:rPr>
+          <w:rFonts w:ascii="Arial" w:hAnsi="Arial" w:cs="Arial"/>
+          <w:sz w:val="21"/>
+          <w:szCs w:val="21"/>
+        </w:rPr>
         <w:t>Linq queries with where method containing multiple sets:</w:t>
       </w:r>
     </w:p>
@@ -5068,14 +5264,14 @@
       <w:r>
         <w:tab/>
       </w:r>
-      <w:bookmarkStart w:id="32" w:name="_MON_1449906393"/>
-      <w:bookmarkEnd w:id="32"/>
+      <w:bookmarkStart w:id="31" w:name="_MON_1449906393"/>
+      <w:bookmarkEnd w:id="31"/>
       <w:r>
         <w:object w:dxaOrig="9360" w:dyaOrig="1562">
           <v:shape id="_x0000_i1064" type="#_x0000_t75" style="width:468pt;height:78pt" o:ole="">
             <v:imagedata r:id="rId93" o:title=""/>
           </v:shape>
-          <o:OLEObject Type="Embed" ProgID="Word.OpenDocumentText.12" ShapeID="_x0000_i1064" DrawAspect="Content" ObjectID="_1451974465" r:id="rId94"/>
+          <o:OLEObject Type="Embed" ProgID="Word.OpenDocumentText.12" ShapeID="_x0000_i1064" DrawAspect="Content" ObjectID="_1451975438" r:id="rId94"/>
         </w:object>
       </w:r>
     </w:p>
@@ -5096,12 +5292,12 @@
           <v:shape id="_x0000_i1065" type="#_x0000_t75" style="width:468pt;height:109.5pt" o:ole="">
             <v:imagedata r:id="rId95" o:title=""/>
           </v:shape>
-          <o:OLEObject Type="Embed" ProgID="Word.OpenDocumentText.12" ShapeID="_x0000_i1065" DrawAspect="Content" ObjectID="_1451974466" r:id="rId96"/>
+          <o:OLEObject Type="Embed" ProgID="Word.OpenDocumentText.12" ShapeID="_x0000_i1065" DrawAspect="Content" ObjectID="_1451975439" r:id="rId96"/>
         </w:object>
       </w:r>
     </w:p>
-    <w:bookmarkStart w:id="33" w:name="_MON_1449906416"/>
-    <w:bookmarkEnd w:id="33"/>
+    <w:bookmarkStart w:id="32" w:name="_MON_1449906416"/>
+    <w:bookmarkEnd w:id="32"/>
     <w:p>
       <w:pPr>
         <w:autoSpaceDE w:val="0"/>
@@ -5113,7 +5309,7 @@
           <v:shape id="_x0000_i1066" type="#_x0000_t75" style="width:468pt;height:78pt" o:ole="">
             <v:imagedata r:id="rId97" o:title=""/>
           </v:shape>
-          <o:OLEObject Type="Embed" ProgID="Word.OpenDocumentText.12" ShapeID="_x0000_i1066" DrawAspect="Content" ObjectID="_1451974467" r:id="rId98"/>
+          <o:OLEObject Type="Embed" ProgID="Word.OpenDocumentText.12" ShapeID="_x0000_i1066" DrawAspect="Content" ObjectID="_1451975440" r:id="rId98"/>
         </w:object>
       </w:r>
     </w:p>
@@ -5128,18 +5324,30 @@
           <v:shape id="_x0000_i1067" type="#_x0000_t75" style="width:468pt;height:120pt" o:ole="">
             <v:imagedata r:id="rId99" o:title=""/>
           </v:shape>
-          <o:OLEObject Type="Embed" ProgID="Word.OpenDocumentText.12" ShapeID="_x0000_i1067" DrawAspect="Content" ObjectID="_1451974468" r:id="rId100"/>
+          <o:OLEObject Type="Embed" ProgID="Word.OpenDocumentText.12" ShapeID="_x0000_i1067" DrawAspect="Content" ObjectID="_1451975441" r:id="rId100"/>
         </w:object>
       </w:r>
     </w:p>
     <w:p>
-      <w:r>
+      <w:pPr>
+        <w:rPr>
+          <w:rFonts w:ascii="Arial" w:hAnsi="Arial" w:cs="Arial"/>
+          <w:sz w:val="21"/>
+          <w:szCs w:val="21"/>
+        </w:rPr>
+      </w:pPr>
+      <w:r>
+        <w:rPr>
+          <w:rFonts w:ascii="Arial" w:hAnsi="Arial" w:cs="Arial"/>
+          <w:sz w:val="21"/>
+          <w:szCs w:val="21"/>
+        </w:rPr>
         <w:t>Linq query with ToDictionary method:</w:t>
       </w:r>
     </w:p>
     <w:p/>
-    <w:bookmarkStart w:id="34" w:name="_MON_1449906431"/>
-    <w:bookmarkEnd w:id="34"/>
+    <w:bookmarkStart w:id="33" w:name="_MON_1449906431"/>
+    <w:bookmarkEnd w:id="33"/>
     <w:p>
       <w:pPr>
         <w:autoSpaceDE w:val="0"/>
@@ -5151,7 +5359,7 @@
           <v:shape id="_x0000_i1068" type="#_x0000_t75" style="width:468pt;height:55.5pt" o:ole="">
             <v:imagedata r:id="rId101" o:title=""/>
           </v:shape>
-          <o:OLEObject Type="Embed" ProgID="Word.OpenDocumentText.12" ShapeID="_x0000_i1068" DrawAspect="Content" ObjectID="_1451974469" r:id="rId102"/>
+          <o:OLEObject Type="Embed" ProgID="Word.OpenDocumentText.12" ShapeID="_x0000_i1068" DrawAspect="Content" ObjectID="_1451975442" r:id="rId102"/>
         </w:object>
       </w:r>
     </w:p>
@@ -5166,19 +5374,31 @@
           <v:shape id="_x0000_i1069" type="#_x0000_t75" style="width:468pt;height:64.5pt" o:ole="">
             <v:imagedata r:id="rId103" o:title=""/>
           </v:shape>
-          <o:OLEObject Type="Embed" ProgID="Word.OpenDocumentText.12" ShapeID="_x0000_i1069" DrawAspect="Content" ObjectID="_1451974470" r:id="rId104"/>
+          <o:OLEObject Type="Embed" ProgID="Word.OpenDocumentText.12" ShapeID="_x0000_i1069" DrawAspect="Content" ObjectID="_1451975443" r:id="rId104"/>
         </w:object>
       </w:r>
     </w:p>
     <w:p>
-      <w:r>
+      <w:pPr>
+        <w:rPr>
+          <w:rFonts w:ascii="Arial" w:hAnsi="Arial" w:cs="Arial"/>
+          <w:sz w:val="21"/>
+          <w:szCs w:val="21"/>
+        </w:rPr>
+      </w:pPr>
+      <w:r>
+        <w:rPr>
+          <w:rFonts w:ascii="Arial" w:hAnsi="Arial" w:cs="Arial"/>
+          <w:sz w:val="21"/>
+          <w:szCs w:val="21"/>
+        </w:rPr>
         <w:lastRenderedPageBreak/>
         <w:t>Linq query with ToDictionary method and element selector:</w:t>
       </w:r>
     </w:p>
     <w:p/>
-    <w:bookmarkStart w:id="35" w:name="_MON_1449906447"/>
-    <w:bookmarkEnd w:id="35"/>
+    <w:bookmarkStart w:id="34" w:name="_MON_1449906447"/>
+    <w:bookmarkEnd w:id="34"/>
     <w:p>
       <w:pPr>
         <w:autoSpaceDE w:val="0"/>
@@ -5190,7 +5410,7 @@
           <v:shape id="_x0000_i1070" type="#_x0000_t75" style="width:468pt;height:66.75pt" o:ole="">
             <v:imagedata r:id="rId105" o:title=""/>
           </v:shape>
-          <o:OLEObject Type="Embed" ProgID="Word.OpenDocumentText.12" ShapeID="_x0000_i1070" DrawAspect="Content" ObjectID="_1451974471" r:id="rId106"/>
+          <o:OLEObject Type="Embed" ProgID="Word.OpenDocumentText.12" ShapeID="_x0000_i1070" DrawAspect="Content" ObjectID="_1451975444" r:id="rId106"/>
         </w:object>
       </w:r>
     </w:p>
@@ -5205,25 +5425,37 @@
           <v:shape id="_x0000_i1071" type="#_x0000_t75" style="width:468pt;height:65.25pt" o:ole="">
             <v:imagedata r:id="rId107" o:title=""/>
           </v:shape>
-          <o:OLEObject Type="Embed" ProgID="Word.OpenDocumentText.12" ShapeID="_x0000_i1071" DrawAspect="Content" ObjectID="_1451974472" r:id="rId108"/>
+          <o:OLEObject Type="Embed" ProgID="Word.OpenDocumentText.12" ShapeID="_x0000_i1071" DrawAspect="Content" ObjectID="_1451975445" r:id="rId108"/>
         </w:object>
       </w:r>
     </w:p>
     <w:p>
-      <w:r>
+      <w:pPr>
+        <w:rPr>
+          <w:rFonts w:ascii="Arial" w:hAnsi="Arial" w:cs="Arial"/>
+          <w:sz w:val="21"/>
+          <w:szCs w:val="21"/>
+        </w:rPr>
+      </w:pPr>
+      <w:r>
+        <w:rPr>
+          <w:rFonts w:ascii="Arial" w:hAnsi="Arial" w:cs="Arial"/>
+          <w:sz w:val="21"/>
+          <w:szCs w:val="21"/>
+        </w:rPr>
         <w:t>Linq query using the SkipWhile method:</w:t>
       </w:r>
     </w:p>
     <w:p/>
-    <w:bookmarkStart w:id="36" w:name="_MON_1449906465"/>
-    <w:bookmarkEnd w:id="36"/>
+    <w:bookmarkStart w:id="35" w:name="_MON_1449906465"/>
+    <w:bookmarkEnd w:id="35"/>
     <w:p>
       <w:r>
         <w:object w:dxaOrig="9360" w:dyaOrig="1340">
           <v:shape id="_x0000_i1072" type="#_x0000_t75" style="width:468pt;height:66.75pt" o:ole="">
             <v:imagedata r:id="rId109" o:title=""/>
           </v:shape>
-          <o:OLEObject Type="Embed" ProgID="Word.OpenDocumentText.12" ShapeID="_x0000_i1072" DrawAspect="Content" ObjectID="_1451974473" r:id="rId110"/>
+          <o:OLEObject Type="Embed" ProgID="Word.OpenDocumentText.12" ShapeID="_x0000_i1072" DrawAspect="Content" ObjectID="_1451975446" r:id="rId110"/>
         </w:object>
       </w:r>
     </w:p>
@@ -5233,8 +5465,39 @@
           <v:shape id="_x0000_i1073" type="#_x0000_t75" style="width:468pt;height:78pt" o:ole="">
             <v:imagedata r:id="rId111" o:title=""/>
           </v:shape>
-          <o:OLEObject Type="Embed" ProgID="Word.OpenDocumentText.12" ShapeID="_x0000_i1073" DrawAspect="Content" ObjectID="_1451974474" r:id="rId112"/>
+          <o:OLEObject Type="Embed" ProgID="Word.OpenDocumentText.12" ShapeID="_x0000_i1073" DrawAspect="Content" ObjectID="_1451975447" r:id="rId112"/>
         </w:object>
+      </w:r>
+    </w:p>
+    <w:p>
+      <w:pPr>
+        <w:rPr>
+          <w:rStyle w:val="mw-headline"/>
+          <w:rFonts w:ascii="Arial" w:hAnsi="Arial" w:cs="Arial"/>
+          <w:color w:val="000000"/>
+          <w:spacing w:val="-4"/>
+          <w:sz w:val="21"/>
+          <w:szCs w:val="21"/>
+        </w:rPr>
+      </w:pPr>
+      <w:r>
+        <w:rPr>
+          <w:rFonts w:ascii="Arial" w:hAnsi="Arial" w:cs="Arial"/>
+          <w:sz w:val="21"/>
+          <w:szCs w:val="21"/>
+        </w:rPr>
+        <w:t>Linq query using the TakeWhile method:</w:t>
+      </w:r>
+      <w:r>
+        <w:rPr>
+          <w:rStyle w:val="mw-headline"/>
+          <w:rFonts w:ascii="Arial" w:hAnsi="Arial" w:cs="Arial"/>
+          <w:color w:val="000000"/>
+          <w:spacing w:val="-4"/>
+          <w:sz w:val="21"/>
+          <w:szCs w:val="21"/>
+        </w:rPr>
+        <w:t xml:space="preserve"> </w:t>
       </w:r>
     </w:p>
     <w:p>
@@ -5248,35 +5511,9 @@
           <w:szCs w:val="27"/>
         </w:rPr>
       </w:pPr>
-      <w:r>
-        <w:t>Linq query using the TakeWhile method:</w:t>
-      </w:r>
-      <w:r>
-        <w:rPr>
-          <w:rStyle w:val="mw-headline"/>
-          <w:rFonts w:ascii="Arial" w:hAnsi="Arial" w:cs="Arial"/>
-          <w:color w:val="000000"/>
-          <w:spacing w:val="-4"/>
-          <w:sz w:val="27"/>
-          <w:szCs w:val="27"/>
-        </w:rPr>
-        <w:t xml:space="preserve"> </w:t>
-      </w:r>
-    </w:p>
-    <w:p>
-      <w:pPr>
-        <w:rPr>
-          <w:rStyle w:val="mw-headline"/>
-          <w:rFonts w:ascii="Arial" w:hAnsi="Arial" w:cs="Arial"/>
-          <w:color w:val="000000"/>
-          <w:spacing w:val="-4"/>
-          <w:sz w:val="27"/>
-          <w:szCs w:val="27"/>
-        </w:rPr>
-      </w:pPr>
-    </w:p>
-    <w:bookmarkStart w:id="37" w:name="_MON_1449906497"/>
-    <w:bookmarkEnd w:id="37"/>
+    </w:p>
+    <w:bookmarkStart w:id="36" w:name="_MON_1449906497"/>
+    <w:bookmarkEnd w:id="36"/>
     <w:p>
       <w:pPr>
         <w:rPr>
@@ -5301,11 +5538,21 @@
           <v:shape id="_x0000_i1074" type="#_x0000_t75" style="width:468pt;height:75.75pt" o:ole="">
             <v:imagedata r:id="rId113" o:title=""/>
           </v:shape>
-          <o:OLEObject Type="Embed" ProgID="Word.OpenDocumentText.12" ShapeID="_x0000_i1074" DrawAspect="Content" ObjectID="_1451974475" r:id="rId114"/>
+          <o:OLEObject Type="Embed" ProgID="Word.OpenDocumentText.12" ShapeID="_x0000_i1074" DrawAspect="Content" ObjectID="_1451975448" r:id="rId114"/>
         </w:object>
       </w:r>
     </w:p>
     <w:p>
+      <w:pPr>
+        <w:rPr>
+          <w:rStyle w:val="mw-headline"/>
+          <w:rFonts w:ascii="Arial" w:hAnsi="Arial" w:cs="Arial"/>
+          <w:color w:val="000000"/>
+          <w:spacing w:val="-4"/>
+          <w:sz w:val="21"/>
+          <w:szCs w:val="21"/>
+        </w:rPr>
+      </w:pPr>
       <w:r>
         <w:rPr>
           <w:rStyle w:val="mw-headline"/>
@@ -5319,7 +5566,104 @@
           <v:shape id="_x0000_i1075" type="#_x0000_t75" style="width:468pt;height:78pt" o:ole="">
             <v:imagedata r:id="rId115" o:title=""/>
           </v:shape>
-          <o:OLEObject Type="Embed" ProgID="Word.OpenDocumentText.12" ShapeID="_x0000_i1075" DrawAspect="Content" ObjectID="_1451974476" r:id="rId116"/>
+          <o:OLEObject Type="Embed" ProgID="Word.OpenDocumentText.12" ShapeID="_x0000_i1075" DrawAspect="Content" ObjectID="_1451975449" r:id="rId116"/>
+        </w:object>
+      </w:r>
+    </w:p>
+    <w:p>
+      <w:pPr>
+        <w:rPr>
+          <w:rStyle w:val="mw-headline"/>
+          <w:rFonts w:ascii="Arial" w:hAnsi="Arial" w:cs="Arial"/>
+          <w:color w:val="000000"/>
+          <w:spacing w:val="-4"/>
+          <w:sz w:val="21"/>
+          <w:szCs w:val="21"/>
+        </w:rPr>
+      </w:pPr>
+      <w:r>
+        <w:rPr>
+          <w:rStyle w:val="mw-headline"/>
+          <w:rFonts w:ascii="Arial" w:hAnsi="Arial" w:cs="Arial"/>
+          <w:color w:val="000000"/>
+          <w:spacing w:val="-4"/>
+          <w:sz w:val="21"/>
+          <w:szCs w:val="21"/>
+        </w:rPr>
+        <w:t>Paging using the Skip and Take methods:</w:t>
+      </w:r>
+    </w:p>
+    <w:p>
+      <w:pPr>
+        <w:rPr>
+          <w:rStyle w:val="mw-headline"/>
+          <w:rFonts w:ascii="Arial" w:hAnsi="Arial" w:cs="Arial"/>
+          <w:color w:val="000000"/>
+          <w:spacing w:val="-4"/>
+          <w:sz w:val="21"/>
+          <w:szCs w:val="21"/>
+        </w:rPr>
+      </w:pPr>
+    </w:p>
+    <w:bookmarkStart w:id="37" w:name="_MON_1451975150"/>
+    <w:bookmarkEnd w:id="37"/>
+    <w:p>
+      <w:pPr>
+        <w:rPr>
+          <w:sz w:val="21"/>
+          <w:szCs w:val="21"/>
+        </w:rPr>
+      </w:pPr>
+      <w:r>
+        <w:rPr>
+          <w:sz w:val="21"/>
+          <w:szCs w:val="21"/>
+        </w:rPr>
+        <w:object w:dxaOrig="9360" w:dyaOrig="4392">
+          <v:shape id="_x0000_i1078" type="#_x0000_t75" style="width:468pt;height:219.75pt" o:ole="">
+            <v:imagedata r:id="rId117" o:title=""/>
+          </v:shape>
+          <o:OLEObject Type="Embed" ProgID="Word.OpenDocumentText.12" ShapeID="_x0000_i1078" DrawAspect="Content" ObjectID="_1451975450" r:id="rId118"/>
+        </w:object>
+      </w:r>
+    </w:p>
+    <w:p>
+      <w:pPr>
+        <w:rPr>
+          <w:sz w:val="21"/>
+          <w:szCs w:val="21"/>
+        </w:rPr>
+      </w:pPr>
+    </w:p>
+    <w:p>
+      <w:pPr>
+        <w:rPr>
+          <w:sz w:val="21"/>
+          <w:szCs w:val="21"/>
+        </w:rPr>
+      </w:pPr>
+      <w:bookmarkStart w:id="38" w:name="_GoBack"/>
+      <w:bookmarkEnd w:id="38"/>
+    </w:p>
+    <w:bookmarkStart w:id="39" w:name="_MON_1451975259"/>
+    <w:bookmarkEnd w:id="39"/>
+    <w:p>
+      <w:pPr>
+        <w:rPr>
+          <w:sz w:val="21"/>
+          <w:szCs w:val="21"/>
+        </w:rPr>
+      </w:pPr>
+      <w:r>
+        <w:rPr>
+          <w:sz w:val="21"/>
+          <w:szCs w:val="21"/>
+        </w:rPr>
+        <w:object w:dxaOrig="9360" w:dyaOrig="4603">
+          <v:shape id="_x0000_i1079" type="#_x0000_t75" style="width:468pt;height:230.25pt" o:ole="">
+            <v:imagedata r:id="rId119" o:title=""/>
+          </v:shape>
+          <o:OLEObject Type="Embed" ProgID="Word.OpenDocumentText.12" ShapeID="_x0000_i1079" DrawAspect="Content" ObjectID="_1451975451" r:id="rId120"/>
         </w:object>
       </w:r>
     </w:p>
@@ -5339,7 +5683,7 @@
           <w:szCs w:val="27"/>
         </w:rPr>
       </w:pPr>
-      <w:bookmarkStart w:id="38" w:name="_Toc376166328"/>
+      <w:bookmarkStart w:id="40" w:name="_Toc376166328"/>
       <w:r>
         <w:rPr>
           <w:rStyle w:val="mw-headline"/>
@@ -5351,7 +5695,7 @@
         </w:rPr>
         <w:t>Source Code - Download</w:t>
       </w:r>
-      <w:bookmarkEnd w:id="38"/>
+      <w:bookmarkEnd w:id="40"/>
     </w:p>
     <w:p>
       <w:pPr>
@@ -5399,7 +5743,7 @@
         </w:rPr>
         <w:t xml:space="preserve">GitHub address: </w:t>
       </w:r>
-      <w:hyperlink r:id="rId117" w:history="1">
+      <w:hyperlink r:id="rId121" w:history="1">
         <w:r>
           <w:rPr>
             <w:rStyle w:val="Hyperlink"/>
@@ -5447,7 +5791,7 @@
         </w:rPr>
         <w:t xml:space="preserve">GitHub page: </w:t>
       </w:r>
-      <w:hyperlink r:id="rId118" w:history="1">
+      <w:hyperlink r:id="rId122" w:history="1">
         <w:r>
           <w:rPr>
             <w:rStyle w:val="Hyperlink"/>
@@ -6790,7 +7134,7 @@
 </file>
 
 <file path=customXml/itemProps1.xml><?xml version="1.0" encoding="utf-8"?>
-<ds:datastoreItem xmlns:ds="http://schemas.openxmlformats.org/officeDocument/2006/customXml" ds:itemID="{D3252691-A86F-43FD-91CA-C487B1A511F5}">
+<ds:datastoreItem xmlns:ds="http://schemas.openxmlformats.org/officeDocument/2006/customXml" ds:itemID="{8617637B-AEB4-46A3-B0F6-94A382A37500}">
   <ds:schemaRefs>
     <ds:schemaRef ds:uri="http://schemas.openxmlformats.org/officeDocument/2006/bibliography"/>
   </ds:schemaRefs>

</xml_diff>